<commit_message>
Usage doc updated to include commandline and other doc on new media profile
</commit_message>
<xml_diff>
--- a/Doc/Usage_Guide_for_Conformance_Software.docx
+++ b/Doc/Usage_Guide_for_Conformance_Software.docx
@@ -2353,16 +2353,7 @@
             <w:rStyle w:val="Hyperlink"/>
             <w:noProof/>
           </w:rPr>
-          <w:t>Figure 11: Highlighting all the sections of res</w:t>
-        </w:r>
-        <w:bookmarkStart w:id="0" w:name="_GoBack"/>
-        <w:bookmarkEnd w:id="0"/>
-        <w:r>
-          <w:rPr>
-            <w:rStyle w:val="Hyperlink"/>
-            <w:noProof/>
-          </w:rPr>
-          <w:t>ults.</w:t>
+          <w:t>Figure 11: Highlighting all the sections of results.</w:t>
         </w:r>
         <w:r>
           <w:rPr>
@@ -4030,203 +4021,202 @@
       <w:pPr>
         <w:pStyle w:val="Heading1"/>
       </w:pPr>
-      <w:bookmarkStart w:id="1" w:name="_Toc536005872"/>
-      <w:r>
-        <w:lastRenderedPageBreak/>
+      <w:bookmarkStart w:id="0" w:name="_Toc536005872"/>
+      <w:r>
         <w:t>Introduction</w:t>
       </w:r>
+      <w:bookmarkEnd w:id="0"/>
+    </w:p>
+    <w:p>
+      <w:r>
+        <w:t xml:space="preserve">This document presents the usage guide for the </w:t>
+      </w:r>
+      <w:r>
+        <w:t xml:space="preserve">DASH-IF </w:t>
+      </w:r>
+      <w:r>
+        <w:t>Confo</w:t>
+      </w:r>
+      <w:r>
+        <w:t>r</w:t>
+      </w:r>
+      <w:r>
+        <w:t>mance</w:t>
+      </w:r>
+      <w:r>
+        <w:t xml:space="preserve"> </w:t>
+      </w:r>
+      <w:r>
+        <w:t>Software</w:t>
+      </w:r>
+      <w:r>
+        <w:t xml:space="preserve"> tool</w:t>
+      </w:r>
+      <w:r>
+        <w:t>. The screenshots of the User</w:t>
+      </w:r>
+      <w:r>
+        <w:t xml:space="preserve"> </w:t>
+      </w:r>
+      <w:r>
+        <w:t>Interface</w:t>
+      </w:r>
+      <w:r>
+        <w:t xml:space="preserve"> (UI)</w:t>
+      </w:r>
+      <w:r>
+        <w:t xml:space="preserve"> are added to explain </w:t>
+      </w:r>
+      <w:r>
+        <w:t xml:space="preserve">how </w:t>
+      </w:r>
+      <w:r>
+        <w:t>the testing of the DASH content and visualization of the results</w:t>
+      </w:r>
+      <w:r>
+        <w:t xml:space="preserve"> can be done</w:t>
+      </w:r>
+      <w:r>
+        <w:t>.</w:t>
+      </w:r>
+    </w:p>
+    <w:p/>
+    <w:p>
+      <w:r>
+        <w:t xml:space="preserve">In </w:t>
+      </w:r>
+      <w:r>
+        <w:t>S</w:t>
+      </w:r>
+      <w:r>
+        <w:t>ection</w:t>
+      </w:r>
+      <w:r>
+        <w:t xml:space="preserve"> </w:t>
+      </w:r>
+      <w:r>
+        <w:fldChar w:fldCharType="begin"/>
+      </w:r>
+      <w:r>
+        <w:instrText xml:space="preserve"> REF _Ref518662496 \r \h </w:instrText>
+      </w:r>
+      <w:r>
+        <w:fldChar w:fldCharType="separate"/>
+      </w:r>
+      <w:r>
+        <w:t>2</w:t>
+      </w:r>
+      <w:r>
+        <w:fldChar w:fldCharType="end"/>
+      </w:r>
+      <w:r>
+        <w:t>,</w:t>
+      </w:r>
+      <w:r>
+        <w:t xml:space="preserve"> </w:t>
+      </w:r>
+      <w:r>
+        <w:t>usage guide for the DASH</w:t>
+      </w:r>
+      <w:r>
+        <w:t>-IF</w:t>
+      </w:r>
+      <w:r>
+        <w:t xml:space="preserve"> conformance software is presented</w:t>
+      </w:r>
+      <w:r>
+        <w:t xml:space="preserve"> whereas</w:t>
+      </w:r>
+      <w:r>
+        <w:t xml:space="preserve"> i</w:t>
+      </w:r>
+      <w:r>
+        <w:t>n Section</w:t>
+      </w:r>
+      <w:r>
+        <w:t xml:space="preserve"> </w:t>
+      </w:r>
+      <w:r>
+        <w:fldChar w:fldCharType="begin"/>
+      </w:r>
+      <w:r>
+        <w:instrText xml:space="preserve"> REF _Ref519152032 \n \h </w:instrText>
+      </w:r>
+      <w:r>
+        <w:fldChar w:fldCharType="separate"/>
+      </w:r>
+      <w:r>
+        <w:t>3</w:t>
+      </w:r>
+      <w:r>
+        <w:fldChar w:fldCharType="end"/>
+      </w:r>
+      <w:r>
+        <w:t>, the live conformance tool usage guide is provided.</w:t>
+      </w:r>
+    </w:p>
+    <w:p>
+      <w:pPr>
+        <w:pStyle w:val="Heading1"/>
+      </w:pPr>
+      <w:bookmarkStart w:id="1" w:name="_Toc536005873"/>
+      <w:bookmarkStart w:id="2" w:name="_Ref518662496"/>
+      <w:r>
+        <w:t>Usage Guide on DASH-IF Conformance Software</w:t>
+      </w:r>
       <w:bookmarkEnd w:id="1"/>
     </w:p>
     <w:p>
       <w:r>
-        <w:t xml:space="preserve">This document presents the usage guide for the </w:t>
-      </w:r>
-      <w:r>
-        <w:t xml:space="preserve">DASH-IF </w:t>
-      </w:r>
-      <w:r>
-        <w:t>Confo</w:t>
-      </w:r>
-      <w:r>
-        <w:t>r</w:t>
-      </w:r>
-      <w:r>
-        <w:t>mance</w:t>
-      </w:r>
-      <w:r>
+        <w:t>Conformance testing can be performed in two ways, namely using user interface and using command line and the following subsections provide details on the usage of these, respectively.</w:t>
+      </w:r>
+    </w:p>
+    <w:p>
+      <w:pPr>
+        <w:pStyle w:val="Heading2"/>
+        <w:rPr>
+          <w:lang w:val="de-DE"/>
+        </w:rPr>
+      </w:pPr>
+      <w:bookmarkStart w:id="3" w:name="_Toc536005874"/>
+      <w:r>
+        <w:rPr>
+          <w:lang w:val="de-DE"/>
+        </w:rPr>
+        <w:t>U</w:t>
+      </w:r>
+      <w:r>
+        <w:rPr>
+          <w:lang w:val="de-DE"/>
+        </w:rPr>
+        <w:t>sage</w:t>
+      </w:r>
+      <w:r>
+        <w:rPr>
+          <w:lang w:val="de-DE"/>
+        </w:rPr>
         <w:t xml:space="preserve"> </w:t>
       </w:r>
-      <w:r>
-        <w:t>Software</w:t>
-      </w:r>
-      <w:r>
-        <w:t xml:space="preserve"> tool</w:t>
-      </w:r>
-      <w:r>
-        <w:t>. The screenshots of the User</w:t>
-      </w:r>
-      <w:r>
-        <w:t xml:space="preserve"> </w:t>
-      </w:r>
-      <w:r>
-        <w:t>Interface</w:t>
-      </w:r>
-      <w:r>
-        <w:t xml:space="preserve"> (UI)</w:t>
-      </w:r>
-      <w:r>
-        <w:t xml:space="preserve"> are added to explain </w:t>
-      </w:r>
-      <w:r>
-        <w:t xml:space="preserve">how </w:t>
-      </w:r>
-      <w:r>
-        <w:t>the testing of the DASH content and visualization of the results</w:t>
-      </w:r>
-      <w:r>
-        <w:t xml:space="preserve"> can be done</w:t>
-      </w:r>
-      <w:r>
-        <w:t>.</w:t>
-      </w:r>
-    </w:p>
-    <w:p/>
-    <w:p>
-      <w:r>
-        <w:t xml:space="preserve">In </w:t>
-      </w:r>
-      <w:r>
-        <w:t>S</w:t>
-      </w:r>
-      <w:r>
-        <w:t>ection</w:t>
-      </w:r>
-      <w:r>
-        <w:t xml:space="preserve"> </w:t>
-      </w:r>
-      <w:r>
-        <w:fldChar w:fldCharType="begin"/>
-      </w:r>
-      <w:r>
-        <w:instrText xml:space="preserve"> REF _Ref518662496 \r \h </w:instrText>
-      </w:r>
-      <w:r>
-        <w:fldChar w:fldCharType="separate"/>
-      </w:r>
-      <w:r>
-        <w:t>2</w:t>
-      </w:r>
-      <w:r>
-        <w:fldChar w:fldCharType="end"/>
-      </w:r>
-      <w:r>
-        <w:t>,</w:t>
-      </w:r>
-      <w:r>
-        <w:t xml:space="preserve"> </w:t>
-      </w:r>
-      <w:r>
-        <w:t>usage guide for the DASH</w:t>
-      </w:r>
-      <w:r>
-        <w:t>-IF</w:t>
-      </w:r>
-      <w:r>
-        <w:t xml:space="preserve"> conformance software is presented</w:t>
-      </w:r>
-      <w:r>
-        <w:t xml:space="preserve"> whereas</w:t>
-      </w:r>
-      <w:r>
-        <w:t xml:space="preserve"> i</w:t>
-      </w:r>
-      <w:r>
-        <w:t>n Section</w:t>
-      </w:r>
-      <w:r>
-        <w:t xml:space="preserve"> </w:t>
-      </w:r>
-      <w:r>
-        <w:fldChar w:fldCharType="begin"/>
-      </w:r>
-      <w:r>
-        <w:instrText xml:space="preserve"> REF _Ref519152032 \n \h </w:instrText>
-      </w:r>
-      <w:r>
-        <w:fldChar w:fldCharType="separate"/>
-      </w:r>
-      <w:r>
-        <w:t>3</w:t>
-      </w:r>
-      <w:r>
-        <w:fldChar w:fldCharType="end"/>
-      </w:r>
-      <w:r>
-        <w:t>, the live conformance tool usage guide is provided.</w:t>
-      </w:r>
-    </w:p>
-    <w:p>
-      <w:pPr>
-        <w:pStyle w:val="Heading1"/>
-      </w:pPr>
-      <w:bookmarkStart w:id="2" w:name="_Toc536005873"/>
-      <w:bookmarkStart w:id="3" w:name="_Ref518662496"/>
-      <w:r>
-        <w:t>Usage Guide on DASH-IF Conformance Software</w:t>
-      </w:r>
       <w:bookmarkEnd w:id="2"/>
-    </w:p>
-    <w:p>
-      <w:r>
-        <w:t>Conformance testing can be performed in two ways, namely using user interface and using command line and the following subsections provide details on the usage of these, respectively.</w:t>
-      </w:r>
-    </w:p>
-    <w:p>
-      <w:pPr>
-        <w:pStyle w:val="Heading2"/>
+      <w:r>
         <w:rPr>
           <w:lang w:val="de-DE"/>
         </w:rPr>
-      </w:pPr>
-      <w:bookmarkStart w:id="4" w:name="_Toc536005874"/>
+        <w:t xml:space="preserve">via </w:t>
+      </w:r>
       <w:r>
         <w:rPr>
           <w:lang w:val="de-DE"/>
         </w:rPr>
-        <w:t>U</w:t>
+        <w:t xml:space="preserve">Web </w:t>
       </w:r>
       <w:r>
         <w:rPr>
           <w:lang w:val="de-DE"/>
         </w:rPr>
-        <w:t>sage</w:t>
-      </w:r>
-      <w:r>
-        <w:rPr>
-          <w:lang w:val="de-DE"/>
-        </w:rPr>
-        <w:t xml:space="preserve"> </w:t>
+        <w:t>User Interface</w:t>
       </w:r>
       <w:bookmarkEnd w:id="3"/>
-      <w:r>
-        <w:rPr>
-          <w:lang w:val="de-DE"/>
-        </w:rPr>
-        <w:t xml:space="preserve">via </w:t>
-      </w:r>
-      <w:r>
-        <w:rPr>
-          <w:lang w:val="de-DE"/>
-        </w:rPr>
-        <w:t xml:space="preserve">Web </w:t>
-      </w:r>
-      <w:r>
-        <w:rPr>
-          <w:lang w:val="de-DE"/>
-        </w:rPr>
-        <w:t>User Interface</w:t>
-      </w:r>
-      <w:bookmarkEnd w:id="4"/>
     </w:p>
     <w:p>
       <w:r>
@@ -4394,8 +4384,8 @@
         <w:pStyle w:val="Caption"/>
         <w:jc w:val="center"/>
       </w:pPr>
-      <w:bookmarkStart w:id="5" w:name="_Ref518662540"/>
-      <w:bookmarkStart w:id="6" w:name="_Toc536005886"/>
+      <w:bookmarkStart w:id="4" w:name="_Ref518662540"/>
+      <w:bookmarkStart w:id="5" w:name="_Toc536005886"/>
       <w:r>
         <w:t xml:space="preserve">Figure </w:t>
       </w:r>
@@ -4429,109 +4419,110 @@
         </w:rPr>
         <w:fldChar w:fldCharType="end"/>
       </w:r>
+      <w:bookmarkEnd w:id="4"/>
+      <w:r>
+        <w:t xml:space="preserve"> User</w:t>
+      </w:r>
+      <w:r>
+        <w:t xml:space="preserve"> </w:t>
+      </w:r>
+      <w:r>
+        <w:t xml:space="preserve">Interface of </w:t>
+      </w:r>
+      <w:r>
+        <w:t xml:space="preserve">DASH-IF </w:t>
+      </w:r>
+      <w:r>
+        <w:t>Conformance</w:t>
+      </w:r>
+      <w:r>
+        <w:t xml:space="preserve"> </w:t>
+      </w:r>
+      <w:r>
+        <w:t>Software</w:t>
+      </w:r>
       <w:bookmarkEnd w:id="5"/>
       <w:r>
-        <w:t xml:space="preserve"> User</w:t>
-      </w:r>
-      <w:r>
         <w:t xml:space="preserve"> </w:t>
       </w:r>
-      <w:r>
-        <w:t xml:space="preserve">Interface of </w:t>
-      </w:r>
-      <w:r>
-        <w:t xml:space="preserve">DASH-IF </w:t>
-      </w:r>
-      <w:r>
-        <w:t>Conformance</w:t>
+    </w:p>
+    <w:p>
+      <w:pPr>
+        <w:pStyle w:val="Heading3"/>
+      </w:pPr>
+      <w:bookmarkStart w:id="6" w:name="_Ref518662836"/>
+      <w:bookmarkStart w:id="7" w:name="_Toc536005875"/>
+      <w:r>
+        <w:lastRenderedPageBreak/>
+        <w:t>St</w:t>
+      </w:r>
+      <w:r>
+        <w:t>arting</w:t>
       </w:r>
       <w:r>
         <w:t xml:space="preserve"> </w:t>
       </w:r>
       <w:r>
-        <w:t>Software</w:t>
+        <w:t>C</w:t>
+      </w:r>
+      <w:r>
+        <w:t xml:space="preserve">onformance </w:t>
+      </w:r>
+      <w:r>
+        <w:t>T</w:t>
+      </w:r>
+      <w:r>
+        <w:t>est</w:t>
       </w:r>
       <w:bookmarkEnd w:id="6"/>
       <w:r>
+        <w:t>ing</w:t>
+      </w:r>
+      <w:bookmarkEnd w:id="7"/>
+    </w:p>
+    <w:p>
+      <w:r>
+        <w:t>At the start of conformance testing, t</w:t>
+      </w:r>
+      <w:r>
+        <w:t xml:space="preserve">he user interface has the following </w:t>
+      </w:r>
+      <w:r>
+        <w:t>components</w:t>
+      </w:r>
+      <w:r>
         <w:t xml:space="preserve"> </w:t>
       </w:r>
-    </w:p>
-    <w:p>
-      <w:pPr>
-        <w:pStyle w:val="Heading3"/>
-      </w:pPr>
-      <w:bookmarkStart w:id="7" w:name="_Ref518662836"/>
-      <w:bookmarkStart w:id="8" w:name="_Toc536005875"/>
-      <w:r>
-        <w:t>St</w:t>
-      </w:r>
-      <w:r>
-        <w:t>arting</w:t>
+      <w:r>
+        <w:t xml:space="preserve">as shown in </w:t>
+      </w:r>
+      <w:r>
+        <w:fldChar w:fldCharType="begin"/>
+      </w:r>
+      <w:r>
+        <w:instrText xml:space="preserve"> REF _Ref535916946 \h </w:instrText>
+      </w:r>
+      <w:r>
+        <w:fldChar w:fldCharType="separate"/>
+      </w:r>
+      <w:r>
+        <w:t xml:space="preserve">Figure </w:t>
+      </w:r>
+      <w:r>
+        <w:rPr>
+          <w:noProof/>
+        </w:rPr>
+        <w:t>2</w:t>
+      </w:r>
+      <w:r>
+        <w:fldChar w:fldCharType="end"/>
+      </w:r>
+      <w:r>
+        <w:t>.</w:t>
       </w:r>
       <w:r>
         <w:t xml:space="preserve"> </w:t>
       </w:r>
-      <w:r>
-        <w:t>C</w:t>
-      </w:r>
-      <w:r>
-        <w:t xml:space="preserve">onformance </w:t>
-      </w:r>
-      <w:r>
-        <w:t>T</w:t>
-      </w:r>
-      <w:r>
-        <w:t>est</w:t>
-      </w:r>
-      <w:bookmarkEnd w:id="7"/>
-      <w:r>
-        <w:t>ing</w:t>
-      </w:r>
-      <w:bookmarkEnd w:id="8"/>
-    </w:p>
-    <w:p>
-      <w:r>
-        <w:t>At the start of conformance testing, t</w:t>
-      </w:r>
-      <w:r>
-        <w:t xml:space="preserve">he user interface has the following </w:t>
-      </w:r>
-      <w:r>
-        <w:t>components</w:t>
-      </w:r>
-      <w:r>
-        <w:t xml:space="preserve"> </w:t>
-      </w:r>
-      <w:r>
-        <w:t xml:space="preserve">as shown in </w:t>
-      </w:r>
-      <w:r>
-        <w:fldChar w:fldCharType="begin"/>
-      </w:r>
-      <w:r>
-        <w:instrText xml:space="preserve"> REF _Ref535916946 \h </w:instrText>
-      </w:r>
-      <w:r>
-        <w:fldChar w:fldCharType="separate"/>
-      </w:r>
-      <w:r>
-        <w:t xml:space="preserve">Figure </w:t>
-      </w:r>
-      <w:r>
-        <w:rPr>
-          <w:noProof/>
-        </w:rPr>
-        <w:t>2</w:t>
-      </w:r>
-      <w:r>
-        <w:fldChar w:fldCharType="end"/>
-      </w:r>
-      <w:r>
-        <w:t>.</w:t>
-      </w:r>
-      <w:r>
-        <w:t xml:space="preserve"> </w:t>
-      </w:r>
     </w:p>
     <w:p/>
     <w:p>
@@ -4542,7 +4533,6 @@
         <w:rPr>
           <w:noProof/>
         </w:rPr>
-        <w:lastRenderedPageBreak/>
         <w:drawing>
           <wp:inline distT="0" distB="0" distL="0" distR="0" wp14:anchorId="71011A6E" wp14:editId="799C3F18">
             <wp:extent cx="5943600" cy="2907792"/>
@@ -4600,8 +4590,8 @@
         <w:pStyle w:val="Caption"/>
         <w:jc w:val="center"/>
       </w:pPr>
-      <w:bookmarkStart w:id="9" w:name="_Ref535916946"/>
-      <w:bookmarkStart w:id="10" w:name="_Toc536005887"/>
+      <w:bookmarkStart w:id="8" w:name="_Ref535916946"/>
+      <w:bookmarkStart w:id="9" w:name="_Toc536005887"/>
       <w:r>
         <w:t xml:space="preserve">Figure </w:t>
       </w:r>
@@ -4635,11 +4625,11 @@
         </w:rPr>
         <w:fldChar w:fldCharType="end"/>
       </w:r>
+      <w:bookmarkEnd w:id="8"/>
+      <w:r>
+        <w:t>: User interface components at the start of conformance testing.</w:t>
+      </w:r>
       <w:bookmarkEnd w:id="9"/>
-      <w:r>
-        <w:t>: User interface components at the start of conformance testing.</w:t>
-      </w:r>
-      <w:bookmarkEnd w:id="10"/>
     </w:p>
     <w:p/>
     <w:p>
@@ -4971,8 +4961,8 @@
         <w:pStyle w:val="Caption"/>
         <w:jc w:val="center"/>
       </w:pPr>
-      <w:bookmarkStart w:id="11" w:name="_Ref518662554"/>
-      <w:bookmarkStart w:id="12" w:name="_Toc536005888"/>
+      <w:bookmarkStart w:id="10" w:name="_Ref518662554"/>
+      <w:bookmarkStart w:id="11" w:name="_Toc536005888"/>
       <w:r>
         <w:t xml:space="preserve">Figure </w:t>
       </w:r>
@@ -5006,11 +4996,11 @@
         </w:rPr>
         <w:fldChar w:fldCharType="end"/>
       </w:r>
+      <w:bookmarkEnd w:id="10"/>
+      <w:r>
+        <w:t xml:space="preserve"> MPD URL input method</w:t>
+      </w:r>
       <w:bookmarkEnd w:id="11"/>
-      <w:r>
-        <w:t xml:space="preserve"> MPD URL input method</w:t>
-      </w:r>
-      <w:bookmarkEnd w:id="12"/>
     </w:p>
     <w:p>
       <w:pPr>
@@ -5082,8 +5072,8 @@
         <w:pStyle w:val="Caption"/>
         <w:jc w:val="center"/>
       </w:pPr>
-      <w:bookmarkStart w:id="13" w:name="_Ref518662569"/>
-      <w:bookmarkStart w:id="14" w:name="_Toc536005889"/>
+      <w:bookmarkStart w:id="12" w:name="_Ref518662569"/>
+      <w:bookmarkStart w:id="13" w:name="_Toc536005889"/>
       <w:r>
         <w:t xml:space="preserve">Figure </w:t>
       </w:r>
@@ -5117,11 +5107,11 @@
         </w:rPr>
         <w:fldChar w:fldCharType="end"/>
       </w:r>
+      <w:bookmarkEnd w:id="12"/>
+      <w:r>
+        <w:t xml:space="preserve"> MPD input using File Upload option</w:t>
+      </w:r>
       <w:bookmarkEnd w:id="13"/>
-      <w:r>
-        <w:t xml:space="preserve"> MPD input using File Upload option</w:t>
-      </w:r>
-      <w:bookmarkEnd w:id="14"/>
     </w:p>
     <w:p>
       <w:pPr>
@@ -5322,8 +5312,8 @@
         <w:pStyle w:val="Caption"/>
         <w:jc w:val="center"/>
       </w:pPr>
-      <w:bookmarkStart w:id="15" w:name="_Ref518662581"/>
-      <w:bookmarkStart w:id="16" w:name="_Toc536005890"/>
+      <w:bookmarkStart w:id="14" w:name="_Ref518662581"/>
+      <w:bookmarkStart w:id="15" w:name="_Toc536005890"/>
       <w:r>
         <w:t xml:space="preserve">Figure </w:t>
       </w:r>
@@ -5357,14 +5347,14 @@
         </w:rPr>
         <w:fldChar w:fldCharType="end"/>
       </w:r>
+      <w:bookmarkEnd w:id="14"/>
+      <w:r>
+        <w:t xml:space="preserve"> </w:t>
+      </w:r>
+      <w:r>
+        <w:t>Optional extension profile enforcement.</w:t>
+      </w:r>
       <w:bookmarkEnd w:id="15"/>
-      <w:r>
-        <w:t xml:space="preserve"> </w:t>
-      </w:r>
-      <w:r>
-        <w:t>Optional extension profile enforcement.</w:t>
-      </w:r>
-      <w:bookmarkEnd w:id="16"/>
     </w:p>
     <w:p/>
     <w:p>
@@ -5432,8 +5422,8 @@
         <w:pStyle w:val="Caption"/>
         <w:jc w:val="center"/>
       </w:pPr>
-      <w:bookmarkStart w:id="17" w:name="_Ref535916998"/>
-      <w:bookmarkStart w:id="18" w:name="_Toc536005891"/>
+      <w:bookmarkStart w:id="16" w:name="_Ref535916998"/>
+      <w:bookmarkStart w:id="17" w:name="_Toc536005891"/>
       <w:r>
         <w:t xml:space="preserve">Figure </w:t>
       </w:r>
@@ -5467,11 +5457,11 @@
         </w:rPr>
         <w:fldChar w:fldCharType="end"/>
       </w:r>
+      <w:bookmarkEnd w:id="16"/>
+      <w:r>
+        <w:t>: Optional MPD-only conformance checkbox ticking.</w:t>
+      </w:r>
       <w:bookmarkEnd w:id="17"/>
-      <w:r>
-        <w:t>: Optional MPD-only conformance checkbox ticking.</w:t>
-      </w:r>
-      <w:bookmarkEnd w:id="18"/>
     </w:p>
     <w:p/>
     <w:p>
@@ -5613,8 +5603,8 @@
         <w:pStyle w:val="Caption"/>
         <w:jc w:val="center"/>
       </w:pPr>
-      <w:bookmarkStart w:id="19" w:name="_Ref535917007"/>
-      <w:bookmarkStart w:id="20" w:name="_Toc536005892"/>
+      <w:bookmarkStart w:id="18" w:name="_Ref535917007"/>
+      <w:bookmarkStart w:id="19" w:name="_Toc536005892"/>
       <w:r>
         <w:t xml:space="preserve">Figure </w:t>
       </w:r>
@@ -5648,21 +5638,21 @@
         </w:rPr>
         <w:fldChar w:fldCharType="end"/>
       </w:r>
+      <w:bookmarkEnd w:id="18"/>
+      <w:r>
+        <w:t>: Running the test.</w:t>
+      </w:r>
       <w:bookmarkEnd w:id="19"/>
-      <w:r>
-        <w:t>: Running the test.</w:t>
+    </w:p>
+    <w:p>
+      <w:pPr>
+        <w:pStyle w:val="Heading3"/>
+      </w:pPr>
+      <w:bookmarkStart w:id="20" w:name="_Toc536005876"/>
+      <w:r>
+        <w:t>During Conformance Testing</w:t>
       </w:r>
       <w:bookmarkEnd w:id="20"/>
-    </w:p>
-    <w:p>
-      <w:pPr>
-        <w:pStyle w:val="Heading3"/>
-      </w:pPr>
-      <w:bookmarkStart w:id="21" w:name="_Toc536005876"/>
-      <w:r>
-        <w:t>During Conformance Testing</w:t>
-      </w:r>
-      <w:bookmarkEnd w:id="21"/>
     </w:p>
     <w:p>
       <w:r>
@@ -5759,8 +5749,8 @@
         <w:pStyle w:val="Caption"/>
         <w:jc w:val="center"/>
       </w:pPr>
-      <w:bookmarkStart w:id="22" w:name="_Ref535921167"/>
-      <w:bookmarkStart w:id="23" w:name="_Toc536005893"/>
+      <w:bookmarkStart w:id="21" w:name="_Ref535921167"/>
+      <w:bookmarkStart w:id="22" w:name="_Toc536005893"/>
       <w:r>
         <w:t xml:space="preserve">Figure </w:t>
       </w:r>
@@ -5794,11 +5784,11 @@
         </w:rPr>
         <w:fldChar w:fldCharType="end"/>
       </w:r>
+      <w:bookmarkEnd w:id="21"/>
+      <w:r>
+        <w:t>: User interface during conformance testing.</w:t>
+      </w:r>
       <w:bookmarkEnd w:id="22"/>
-      <w:r>
-        <w:t>: User interface during conformance testing.</w:t>
-      </w:r>
-      <w:bookmarkEnd w:id="23"/>
     </w:p>
     <w:p/>
     <w:p>
@@ -6119,8 +6109,8 @@
         <w:pStyle w:val="Caption"/>
         <w:jc w:val="center"/>
       </w:pPr>
-      <w:bookmarkStart w:id="24" w:name="_Ref518662614"/>
-      <w:bookmarkStart w:id="25" w:name="_Toc536005894"/>
+      <w:bookmarkStart w:id="23" w:name="_Ref518662614"/>
+      <w:bookmarkStart w:id="24" w:name="_Toc536005894"/>
       <w:r>
         <w:t xml:space="preserve">Figure </w:t>
       </w:r>
@@ -6154,11 +6144,11 @@
         </w:rPr>
         <w:fldChar w:fldCharType="end"/>
       </w:r>
+      <w:bookmarkEnd w:id="23"/>
+      <w:r>
+        <w:t xml:space="preserve">  A look of Feature list</w:t>
+      </w:r>
       <w:bookmarkEnd w:id="24"/>
-      <w:r>
-        <w:t xml:space="preserve">  A look of Feature list</w:t>
-      </w:r>
-      <w:bookmarkEnd w:id="25"/>
     </w:p>
     <w:p/>
     <w:p>
@@ -6479,13 +6469,13 @@
       <w:pPr>
         <w:pStyle w:val="Heading3"/>
       </w:pPr>
-      <w:bookmarkStart w:id="26" w:name="_Ref535927266"/>
-      <w:bookmarkStart w:id="27" w:name="_Toc536005877"/>
+      <w:bookmarkStart w:id="25" w:name="_Ref535927266"/>
+      <w:bookmarkStart w:id="26" w:name="_Toc536005877"/>
       <w:r>
         <w:t>After Conformance Testing</w:t>
       </w:r>
+      <w:bookmarkEnd w:id="25"/>
       <w:bookmarkEnd w:id="26"/>
-      <w:bookmarkEnd w:id="27"/>
     </w:p>
     <w:p>
       <w:r>
@@ -6582,8 +6572,8 @@
         <w:pStyle w:val="Caption"/>
         <w:jc w:val="center"/>
       </w:pPr>
-      <w:bookmarkStart w:id="28" w:name="_Ref535921157"/>
-      <w:bookmarkStart w:id="29" w:name="_Toc536005895"/>
+      <w:bookmarkStart w:id="27" w:name="_Ref535921157"/>
+      <w:bookmarkStart w:id="28" w:name="_Toc536005895"/>
       <w:r>
         <w:t xml:space="preserve">Figure </w:t>
       </w:r>
@@ -6617,11 +6607,11 @@
         </w:rPr>
         <w:fldChar w:fldCharType="end"/>
       </w:r>
+      <w:bookmarkEnd w:id="27"/>
+      <w:r>
+        <w:t>: User interface after conformance test completed.</w:t>
+      </w:r>
       <w:bookmarkEnd w:id="28"/>
-      <w:r>
-        <w:t>: User interface after conformance test completed.</w:t>
-      </w:r>
-      <w:bookmarkEnd w:id="29"/>
     </w:p>
     <w:p/>
     <w:p>
@@ -6811,10 +6801,26 @@
         <w:t>s</w:t>
       </w:r>
       <w:r>
-        <w:t xml:space="preserve"> of Xlink Validation, </w:t>
-      </w:r>
-      <w:r>
-        <w:t>MPD Validation and Schematron Validation</w:t>
+        <w:t xml:space="preserve"> of </w:t>
+      </w:r>
+      <w:proofErr w:type="spellStart"/>
+      <w:r>
+        <w:t>Xlink</w:t>
+      </w:r>
+      <w:proofErr w:type="spellEnd"/>
+      <w:r>
+        <w:t xml:space="preserve"> Validation, </w:t>
+      </w:r>
+      <w:r>
+        <w:t xml:space="preserve">MPD Validation and </w:t>
+      </w:r>
+      <w:proofErr w:type="spellStart"/>
+      <w:r>
+        <w:t>Schematron</w:t>
+      </w:r>
+      <w:proofErr w:type="spellEnd"/>
+      <w:r>
+        <w:t xml:space="preserve"> Validation</w:t>
       </w:r>
       <w:r>
         <w:t xml:space="preserve"> results.</w:t>
@@ -7366,8 +7372,8 @@
         <w:pStyle w:val="Caption"/>
         <w:jc w:val="center"/>
       </w:pPr>
-      <w:bookmarkStart w:id="30" w:name="_Ref535922413"/>
-      <w:bookmarkStart w:id="31" w:name="_Toc536005896"/>
+      <w:bookmarkStart w:id="29" w:name="_Ref535922413"/>
+      <w:bookmarkStart w:id="30" w:name="_Toc536005896"/>
       <w:r>
         <w:t xml:space="preserve">Figure </w:t>
       </w:r>
@@ -7401,14 +7407,14 @@
         </w:rPr>
         <w:fldChar w:fldCharType="end"/>
       </w:r>
+      <w:bookmarkEnd w:id="29"/>
+      <w:r>
+        <w:t xml:space="preserve">: </w:t>
+      </w:r>
+      <w:r>
+        <w:t>Highlighting all the sections of results.</w:t>
+      </w:r>
       <w:bookmarkEnd w:id="30"/>
-      <w:r>
-        <w:t xml:space="preserve">: </w:t>
-      </w:r>
-      <w:r>
-        <w:t>Highlighting all the sections of results.</w:t>
-      </w:r>
-      <w:bookmarkEnd w:id="31"/>
     </w:p>
     <w:p>
       <w:pPr>
@@ -7553,8 +7559,8 @@
         <w:pStyle w:val="Caption"/>
         <w:jc w:val="center"/>
       </w:pPr>
-      <w:bookmarkStart w:id="32" w:name="_Ref518662664"/>
-      <w:bookmarkStart w:id="33" w:name="_Toc536005897"/>
+      <w:bookmarkStart w:id="31" w:name="_Ref518662664"/>
+      <w:bookmarkStart w:id="32" w:name="_Toc536005897"/>
       <w:r>
         <w:t xml:space="preserve">Figure </w:t>
       </w:r>
@@ -7588,11 +7594,11 @@
         </w:rPr>
         <w:fldChar w:fldCharType="end"/>
       </w:r>
+      <w:bookmarkEnd w:id="31"/>
+      <w:r>
+        <w:t xml:space="preserve"> MPD error results</w:t>
+      </w:r>
       <w:bookmarkEnd w:id="32"/>
-      <w:r>
-        <w:t xml:space="preserve"> MPD error results</w:t>
-      </w:r>
-      <w:bookmarkEnd w:id="33"/>
     </w:p>
     <w:p/>
     <w:p>
@@ -7743,8 +7749,8 @@
         <w:pStyle w:val="Caption"/>
         <w:jc w:val="center"/>
       </w:pPr>
+      <w:bookmarkStart w:id="33" w:name="_Ref536093833"/>
       <w:bookmarkStart w:id="34" w:name="_Toc536005898"/>
-      <w:bookmarkStart w:id="35" w:name="_Ref536093833"/>
       <w:r>
         <w:t xml:space="preserve">Figure </w:t>
       </w:r>
@@ -7778,7 +7784,7 @@
         </w:rPr>
         <w:fldChar w:fldCharType="end"/>
       </w:r>
-      <w:bookmarkEnd w:id="35"/>
+      <w:bookmarkEnd w:id="33"/>
       <w:r>
         <w:t>: Representation error results.</w:t>
       </w:r>
@@ -7948,12 +7954,14 @@
         </w:rPr>
         <w:t xml:space="preserve">the </w:t>
       </w:r>
+      <w:proofErr w:type="spellStart"/>
       <w:r>
         <w:rPr>
           <w:lang w:val="en-US"/>
         </w:rPr>
         <w:t>Schematron</w:t>
       </w:r>
+      <w:proofErr w:type="spellEnd"/>
       <w:r>
         <w:rPr>
           <w:lang w:val="en-US"/>
@@ -8165,8 +8173,8 @@
           <w:lang w:val="en-US"/>
         </w:rPr>
       </w:pPr>
-      <w:bookmarkStart w:id="36" w:name="_Ref518662695"/>
-      <w:bookmarkStart w:id="37" w:name="_Toc536005899"/>
+      <w:bookmarkStart w:id="35" w:name="_Ref518662695"/>
+      <w:bookmarkStart w:id="36" w:name="_Toc536005899"/>
       <w:r>
         <w:t xml:space="preserve">Figure </w:t>
       </w:r>
@@ -8200,11 +8208,11 @@
         </w:rPr>
         <w:fldChar w:fldCharType="end"/>
       </w:r>
+      <w:bookmarkEnd w:id="35"/>
+      <w:r>
+        <w:t xml:space="preserve"> MPD error report</w:t>
+      </w:r>
       <w:bookmarkEnd w:id="36"/>
-      <w:r>
-        <w:t xml:space="preserve"> MPD error report</w:t>
-      </w:r>
-      <w:bookmarkEnd w:id="37"/>
     </w:p>
     <w:p>
       <w:pPr>
@@ -8278,8 +8286,8 @@
         <w:pStyle w:val="Caption"/>
         <w:jc w:val="center"/>
       </w:pPr>
+      <w:bookmarkStart w:id="37" w:name="_Ref536093864"/>
       <w:bookmarkStart w:id="38" w:name="_Toc536005900"/>
-      <w:bookmarkStart w:id="39" w:name="_Ref536093864"/>
       <w:r>
         <w:t xml:space="preserve">Figure </w:t>
       </w:r>
@@ -8313,7 +8321,7 @@
         </w:rPr>
         <w:fldChar w:fldCharType="end"/>
       </w:r>
-      <w:bookmarkEnd w:id="39"/>
+      <w:bookmarkEnd w:id="37"/>
       <w:r>
         <w:t>: Representation error report.</w:t>
       </w:r>
@@ -8475,8 +8483,8 @@
           <w:lang w:val="en-US"/>
         </w:rPr>
       </w:pPr>
-      <w:bookmarkStart w:id="40" w:name="_Ref536005512"/>
-      <w:bookmarkStart w:id="41" w:name="_Toc536005901"/>
+      <w:bookmarkStart w:id="39" w:name="_Ref536005512"/>
+      <w:bookmarkStart w:id="40" w:name="_Toc536005901"/>
       <w:r>
         <w:t xml:space="preserve">Figure </w:t>
       </w:r>
@@ -8510,11 +8518,11 @@
         </w:rPr>
         <w:fldChar w:fldCharType="end"/>
       </w:r>
+      <w:bookmarkEnd w:id="39"/>
+      <w:r>
+        <w:t>: Estimate bitrate user interface.</w:t>
+      </w:r>
       <w:bookmarkEnd w:id="40"/>
-      <w:r>
-        <w:t>: Estimate bitrate user interface.</w:t>
-      </w:r>
-      <w:bookmarkEnd w:id="41"/>
     </w:p>
     <w:p/>
     <w:p>
@@ -8667,8 +8675,8 @@
         <w:pStyle w:val="Caption"/>
         <w:jc w:val="center"/>
       </w:pPr>
-      <w:bookmarkStart w:id="42" w:name="_Ref536005523"/>
-      <w:bookmarkStart w:id="43" w:name="_Toc536005902"/>
+      <w:bookmarkStart w:id="41" w:name="_Ref536005523"/>
+      <w:bookmarkStart w:id="42" w:name="_Toc536005902"/>
       <w:r>
         <w:t xml:space="preserve">Figure </w:t>
       </w:r>
@@ -8702,11 +8710,11 @@
         </w:rPr>
         <w:fldChar w:fldCharType="end"/>
       </w:r>
+      <w:bookmarkEnd w:id="41"/>
+      <w:r>
+        <w:t>: MBT estimation given bandwidth.</w:t>
+      </w:r>
       <w:bookmarkEnd w:id="42"/>
-      <w:r>
-        <w:t>: MBT estimation given bandwidth.</w:t>
-      </w:r>
-      <w:bookmarkEnd w:id="43"/>
     </w:p>
     <w:p>
       <w:pPr>
@@ -8775,8 +8783,8 @@
         <w:pStyle w:val="Caption"/>
         <w:jc w:val="center"/>
       </w:pPr>
-      <w:bookmarkStart w:id="44" w:name="_Ref536005532"/>
-      <w:bookmarkStart w:id="45" w:name="_Toc536005903"/>
+      <w:bookmarkStart w:id="43" w:name="_Ref536005532"/>
+      <w:bookmarkStart w:id="44" w:name="_Toc536005903"/>
       <w:r>
         <w:t xml:space="preserve">Figure </w:t>
       </w:r>
@@ -8810,28 +8818,28 @@
         </w:rPr>
         <w:fldChar w:fldCharType="end"/>
       </w:r>
+      <w:bookmarkEnd w:id="43"/>
+      <w:r>
+        <w:t>:Bandwidth estimation given MBT.</w:t>
+      </w:r>
       <w:bookmarkEnd w:id="44"/>
-      <w:r>
-        <w:t>:Bandwidth estimation given MBT.</w:t>
+    </w:p>
+    <w:p>
+      <w:pPr>
+        <w:pStyle w:val="Heading2"/>
+        <w:rPr>
+          <w:lang w:val="en-US"/>
+        </w:rPr>
+      </w:pPr>
+      <w:bookmarkStart w:id="45" w:name="_Toc536005878"/>
+      <w:bookmarkStart w:id="46" w:name="_Ref518662512"/>
+      <w:r>
+        <w:rPr>
+          <w:lang w:val="en-US"/>
+        </w:rPr>
+        <w:t>Usage via Command Line</w:t>
       </w:r>
       <w:bookmarkEnd w:id="45"/>
-    </w:p>
-    <w:p>
-      <w:pPr>
-        <w:pStyle w:val="Heading2"/>
-        <w:rPr>
-          <w:lang w:val="en-US"/>
-        </w:rPr>
-      </w:pPr>
-      <w:bookmarkStart w:id="46" w:name="_Toc536005878"/>
-      <w:bookmarkStart w:id="47" w:name="_Ref518662512"/>
-      <w:r>
-        <w:rPr>
-          <w:lang w:val="en-US"/>
-        </w:rPr>
-        <w:t>Usage via Command Line</w:t>
-      </w:r>
-      <w:bookmarkEnd w:id="46"/>
     </w:p>
     <w:p>
       <w:pPr>
@@ -9081,8 +9089,8 @@
         <w:keepNext/>
         <w:jc w:val="center"/>
       </w:pPr>
-      <w:bookmarkStart w:id="48" w:name="_Ref535930062"/>
-      <w:bookmarkStart w:id="49" w:name="_Toc536005918"/>
+      <w:bookmarkStart w:id="47" w:name="_Ref535930062"/>
+      <w:bookmarkStart w:id="48" w:name="_Toc536005918"/>
       <w:r>
         <w:lastRenderedPageBreak/>
         <w:t xml:space="preserve">Table </w:t>
@@ -9117,11 +9125,11 @@
         </w:rPr>
         <w:fldChar w:fldCharType="end"/>
       </w:r>
+      <w:bookmarkEnd w:id="47"/>
+      <w:r>
+        <w:t>: Command line components.</w:t>
+      </w:r>
       <w:bookmarkEnd w:id="48"/>
-      <w:r>
-        <w:t>: Command line components.</w:t>
-      </w:r>
-      <w:bookmarkEnd w:id="49"/>
     </w:p>
     <w:tbl>
       <w:tblPr>
@@ -9237,12 +9245,14 @@
                 <w:lang w:val="en-US"/>
               </w:rPr>
             </w:pPr>
+            <w:proofErr w:type="spellStart"/>
             <w:r>
               <w:rPr>
                 <w:lang w:val="en-US"/>
               </w:rPr>
               <w:t>wget</w:t>
             </w:r>
+            <w:proofErr w:type="spellEnd"/>
           </w:p>
         </w:tc>
       </w:tr>
@@ -9323,12 +9333,14 @@
                 <w:lang w:val="en-US"/>
               </w:rPr>
             </w:pPr>
+            <w:proofErr w:type="spellStart"/>
             <w:r>
               <w:rPr>
                 <w:lang w:val="en-US"/>
               </w:rPr>
               <w:t>url</w:t>
             </w:r>
+            <w:proofErr w:type="spellEnd"/>
           </w:p>
           <w:p>
             <w:pPr>
@@ -9361,12 +9373,14 @@
                 <w:lang w:val="en-US"/>
               </w:rPr>
             </w:pPr>
+            <w:proofErr w:type="spellStart"/>
             <w:r>
               <w:rPr>
                 <w:lang w:val="en-US"/>
               </w:rPr>
               <w:t>afile</w:t>
             </w:r>
+            <w:proofErr w:type="spellEnd"/>
           </w:p>
         </w:tc>
       </w:tr>
@@ -9422,9 +9436,155 @@
                 <w:lang w:val="en-US"/>
               </w:rPr>
             </w:pPr>
+            <w:proofErr w:type="spellStart"/>
             <w:r>
               <w:t>mpdonly</w:t>
             </w:r>
+            <w:proofErr w:type="spellEnd"/>
+          </w:p>
+          <w:p>
+            <w:pPr>
+              <w:pStyle w:val="ListParagraph"/>
+              <w:numPr>
+                <w:ilvl w:val="0"/>
+                <w:numId w:val="26"/>
+              </w:numPr>
+              <w:cnfStyle w:val="000000000000" w:firstRow="0" w:lastRow="0" w:firstColumn="0" w:lastColumn="0" w:oddVBand="0" w:evenVBand="0" w:oddHBand="0" w:evenHBand="0" w:firstRowFirstColumn="0" w:firstRowLastColumn="0" w:lastRowFirstColumn="0" w:lastRowLastColumn="0"/>
+              <w:rPr>
+                <w:lang w:val="en-US"/>
+              </w:rPr>
+            </w:pPr>
+            <w:proofErr w:type="spellStart"/>
+            <w:r>
+              <w:t>dashif</w:t>
+            </w:r>
+            <w:proofErr w:type="spellEnd"/>
+          </w:p>
+          <w:p>
+            <w:pPr>
+              <w:pStyle w:val="ListParagraph"/>
+              <w:numPr>
+                <w:ilvl w:val="0"/>
+                <w:numId w:val="26"/>
+              </w:numPr>
+              <w:cnfStyle w:val="000000000000" w:firstRow="0" w:lastRow="0" w:firstColumn="0" w:lastColumn="0" w:oddVBand="0" w:evenVBand="0" w:oddHBand="0" w:evenHBand="0" w:firstRowFirstColumn="0" w:firstRowLastColumn="0" w:lastRowFirstColumn="0" w:lastRowLastColumn="0"/>
+              <w:rPr>
+                <w:lang w:val="en-US"/>
+              </w:rPr>
+            </w:pPr>
+            <w:proofErr w:type="spellStart"/>
+            <w:r>
+              <w:t>cmaf</w:t>
+            </w:r>
+            <w:proofErr w:type="spellEnd"/>
+          </w:p>
+          <w:p>
+            <w:pPr>
+              <w:pStyle w:val="ListParagraph"/>
+              <w:numPr>
+                <w:ilvl w:val="0"/>
+                <w:numId w:val="26"/>
+              </w:numPr>
+              <w:cnfStyle w:val="000000000000" w:firstRow="0" w:lastRow="0" w:firstColumn="0" w:lastColumn="0" w:oddVBand="0" w:evenVBand="0" w:oddHBand="0" w:evenHBand="0" w:firstRowFirstColumn="0" w:firstRowLastColumn="0" w:lastRowFirstColumn="0" w:lastRowLastColumn="0"/>
+              <w:rPr>
+                <w:lang w:val="en-US"/>
+              </w:rPr>
+            </w:pPr>
+            <w:proofErr w:type="spellStart"/>
+            <w:r>
+              <w:t>dvb</w:t>
+            </w:r>
+            <w:proofErr w:type="spellEnd"/>
+          </w:p>
+          <w:p>
+            <w:pPr>
+              <w:pStyle w:val="ListParagraph"/>
+              <w:numPr>
+                <w:ilvl w:val="0"/>
+                <w:numId w:val="26"/>
+              </w:numPr>
+              <w:cnfStyle w:val="000000000000" w:firstRow="0" w:lastRow="0" w:firstColumn="0" w:lastColumn="0" w:oddVBand="0" w:evenVBand="0" w:oddHBand="0" w:evenHBand="0" w:firstRowFirstColumn="0" w:firstRowLastColumn="0" w:lastRowFirstColumn="0" w:lastRowLastColumn="0"/>
+              <w:rPr>
+                <w:lang w:val="en-US"/>
+              </w:rPr>
+            </w:pPr>
+            <w:proofErr w:type="spellStart"/>
+            <w:r>
+              <w:t>hbbtv</w:t>
+            </w:r>
+            <w:proofErr w:type="spellEnd"/>
+          </w:p>
+          <w:p>
+            <w:pPr>
+              <w:pStyle w:val="ListParagraph"/>
+              <w:numPr>
+                <w:ilvl w:val="0"/>
+                <w:numId w:val="26"/>
+              </w:numPr>
+              <w:cnfStyle w:val="000000000000" w:firstRow="0" w:lastRow="0" w:firstColumn="0" w:lastColumn="0" w:oddVBand="0" w:evenVBand="0" w:oddHBand="0" w:evenHBand="0" w:firstRowFirstColumn="0" w:firstRowLastColumn="0" w:lastRowFirstColumn="0" w:lastRowLastColumn="0"/>
+              <w:rPr>
+                <w:lang w:val="en-US"/>
+              </w:rPr>
+            </w:pPr>
+            <w:proofErr w:type="spellStart"/>
+            <w:r>
+              <w:t>ctawave</w:t>
+            </w:r>
+            <w:proofErr w:type="spellEnd"/>
+          </w:p>
+          <w:p>
+            <w:pPr>
+              <w:pStyle w:val="ListParagraph"/>
+              <w:numPr>
+                <w:ilvl w:val="0"/>
+                <w:numId w:val="26"/>
+              </w:numPr>
+              <w:cnfStyle w:val="000000000000" w:firstRow="0" w:lastRow="0" w:firstColumn="0" w:lastColumn="0" w:oddVBand="0" w:evenVBand="0" w:oddHBand="0" w:evenHBand="0" w:firstRowFirstColumn="0" w:firstRowLastColumn="0" w:lastRowFirstColumn="0" w:lastRowLastColumn="0"/>
+              <w:rPr>
+                <w:lang w:val="en-US"/>
+              </w:rPr>
+            </w:pPr>
+            <w:proofErr w:type="spellStart"/>
+            <w:r>
+              <w:t>noerror</w:t>
+            </w:r>
+            <w:proofErr w:type="spellEnd"/>
+          </w:p>
+          <w:p>
+            <w:pPr>
+              <w:pStyle w:val="ListParagraph"/>
+              <w:numPr>
+                <w:ilvl w:val="0"/>
+                <w:numId w:val="26"/>
+              </w:numPr>
+              <w:cnfStyle w:val="000000000000" w:firstRow="0" w:lastRow="0" w:firstColumn="0" w:lastColumn="0" w:oddVBand="0" w:evenVBand="0" w:oddHBand="0" w:evenHBand="0" w:firstRowFirstColumn="0" w:firstRowLastColumn="0" w:lastRowFirstColumn="0" w:lastRowLastColumn="0"/>
+              <w:rPr>
+                <w:lang w:val="en-US"/>
+              </w:rPr>
+            </w:pPr>
+            <w:proofErr w:type="spellStart"/>
+            <w:r>
+              <w:t>nowarning</w:t>
+            </w:r>
+            <w:proofErr w:type="spellEnd"/>
+          </w:p>
+          <w:p>
+            <w:pPr>
+              <w:pStyle w:val="ListParagraph"/>
+              <w:numPr>
+                <w:ilvl w:val="0"/>
+                <w:numId w:val="26"/>
+              </w:numPr>
+              <w:cnfStyle w:val="000000000000" w:firstRow="0" w:lastRow="0" w:firstColumn="0" w:lastColumn="0" w:oddVBand="0" w:evenVBand="0" w:oddHBand="0" w:evenHBand="0" w:firstRowFirstColumn="0" w:firstRowLastColumn="0" w:lastRowFirstColumn="0" w:lastRowLastColumn="0"/>
+              <w:rPr>
+                <w:lang w:val="en-US"/>
+              </w:rPr>
+            </w:pPr>
+            <w:proofErr w:type="spellStart"/>
+            <w:r>
+              <w:t>noinfo</w:t>
+            </w:r>
+            <w:proofErr w:type="spellEnd"/>
           </w:p>
           <w:p>
             <w:pPr>
@@ -9439,119 +9599,10 @@
               </w:rPr>
             </w:pPr>
             <w:r>
-              <w:t>dashif</w:t>
-            </w:r>
-          </w:p>
-          <w:p>
-            <w:pPr>
-              <w:pStyle w:val="ListParagraph"/>
-              <w:numPr>
-                <w:ilvl w:val="0"/>
-                <w:numId w:val="26"/>
-              </w:numPr>
-              <w:cnfStyle w:val="000000000000" w:firstRow="0" w:lastRow="0" w:firstColumn="0" w:lastColumn="0" w:oddVBand="0" w:evenVBand="0" w:oddHBand="0" w:evenHBand="0" w:firstRowFirstColumn="0" w:firstRowLastColumn="0" w:lastRowFirstColumn="0" w:lastRowLastColumn="0"/>
               <w:rPr>
                 <w:lang w:val="en-US"/>
               </w:rPr>
-            </w:pPr>
-            <w:r>
-              <w:t>cmaf</w:t>
-            </w:r>
-          </w:p>
-          <w:p>
-            <w:pPr>
-              <w:pStyle w:val="ListParagraph"/>
-              <w:numPr>
-                <w:ilvl w:val="0"/>
-                <w:numId w:val="26"/>
-              </w:numPr>
-              <w:cnfStyle w:val="000000000000" w:firstRow="0" w:lastRow="0" w:firstColumn="0" w:lastColumn="0" w:oddVBand="0" w:evenVBand="0" w:oddHBand="0" w:evenHBand="0" w:firstRowFirstColumn="0" w:firstRowLastColumn="0" w:lastRowFirstColumn="0" w:lastRowLastColumn="0"/>
-              <w:rPr>
-                <w:lang w:val="en-US"/>
-              </w:rPr>
-            </w:pPr>
-            <w:r>
-              <w:t>dvb</w:t>
-            </w:r>
-          </w:p>
-          <w:p>
-            <w:pPr>
-              <w:pStyle w:val="ListParagraph"/>
-              <w:numPr>
-                <w:ilvl w:val="0"/>
-                <w:numId w:val="26"/>
-              </w:numPr>
-              <w:cnfStyle w:val="000000000000" w:firstRow="0" w:lastRow="0" w:firstColumn="0" w:lastColumn="0" w:oddVBand="0" w:evenVBand="0" w:oddHBand="0" w:evenHBand="0" w:firstRowFirstColumn="0" w:firstRowLastColumn="0" w:lastRowFirstColumn="0" w:lastRowLastColumn="0"/>
-              <w:rPr>
-                <w:lang w:val="en-US"/>
-              </w:rPr>
-            </w:pPr>
-            <w:r>
-              <w:t>hbbtv</w:t>
-            </w:r>
-          </w:p>
-          <w:p>
-            <w:pPr>
-              <w:pStyle w:val="ListParagraph"/>
-              <w:numPr>
-                <w:ilvl w:val="0"/>
-                <w:numId w:val="26"/>
-              </w:numPr>
-              <w:cnfStyle w:val="000000000000" w:firstRow="0" w:lastRow="0" w:firstColumn="0" w:lastColumn="0" w:oddVBand="0" w:evenVBand="0" w:oddHBand="0" w:evenHBand="0" w:firstRowFirstColumn="0" w:firstRowLastColumn="0" w:lastRowFirstColumn="0" w:lastRowLastColumn="0"/>
-              <w:rPr>
-                <w:lang w:val="en-US"/>
-              </w:rPr>
-            </w:pPr>
-            <w:r>
-              <w:t>ctawave</w:t>
-            </w:r>
-          </w:p>
-          <w:p>
-            <w:pPr>
-              <w:pStyle w:val="ListParagraph"/>
-              <w:numPr>
-                <w:ilvl w:val="0"/>
-                <w:numId w:val="26"/>
-              </w:numPr>
-              <w:cnfStyle w:val="000000000000" w:firstRow="0" w:lastRow="0" w:firstColumn="0" w:lastColumn="0" w:oddVBand="0" w:evenVBand="0" w:oddHBand="0" w:evenHBand="0" w:firstRowFirstColumn="0" w:firstRowLastColumn="0" w:lastRowFirstColumn="0" w:lastRowLastColumn="0"/>
-              <w:rPr>
-                <w:lang w:val="en-US"/>
-              </w:rPr>
-            </w:pPr>
-            <w:r>
-              <w:t>noerror</w:t>
-            </w:r>
-          </w:p>
-          <w:p>
-            <w:pPr>
-              <w:pStyle w:val="ListParagraph"/>
-              <w:numPr>
-                <w:ilvl w:val="0"/>
-                <w:numId w:val="26"/>
-              </w:numPr>
-              <w:cnfStyle w:val="000000000000" w:firstRow="0" w:lastRow="0" w:firstColumn="0" w:lastColumn="0" w:oddVBand="0" w:evenVBand="0" w:oddHBand="0" w:evenHBand="0" w:firstRowFirstColumn="0" w:firstRowLastColumn="0" w:lastRowFirstColumn="0" w:lastRowLastColumn="0"/>
-              <w:rPr>
-                <w:lang w:val="en-US"/>
-              </w:rPr>
-            </w:pPr>
-            <w:r>
-              <w:t>nowarning</w:t>
-            </w:r>
-          </w:p>
-          <w:p>
-            <w:pPr>
-              <w:pStyle w:val="ListParagraph"/>
-              <w:numPr>
-                <w:ilvl w:val="0"/>
-                <w:numId w:val="26"/>
-              </w:numPr>
-              <w:cnfStyle w:val="000000000000" w:firstRow="0" w:lastRow="0" w:firstColumn="0" w:lastColumn="0" w:oddVBand="0" w:evenVBand="0" w:oddHBand="0" w:evenHBand="0" w:firstRowFirstColumn="0" w:firstRowLastColumn="0" w:lastRowFirstColumn="0" w:lastRowLastColumn="0"/>
-              <w:rPr>
-                <w:lang w:val="en-US"/>
-              </w:rPr>
-            </w:pPr>
-            <w:r>
-              <w:t>noinfo</w:t>
+              <w:t>profile</w:t>
             </w:r>
           </w:p>
         </w:tc>
@@ -9609,8 +9660,16 @@
               <w:rPr>
                 <w:lang w:val="en-US"/>
               </w:rPr>
-              <w:t>path of Process.php</w:t>
+              <w:t xml:space="preserve">path of </w:t>
             </w:r>
+            <w:proofErr w:type="spellStart"/>
+            <w:r>
+              <w:rPr>
+                <w:lang w:val="en-US"/>
+              </w:rPr>
+              <w:t>Process.php</w:t>
+            </w:r>
+            <w:proofErr w:type="spellEnd"/>
             <w:r>
               <w:rPr>
                 <w:lang w:val="en-US"/>
@@ -9718,14 +9777,14 @@
           <w:lang w:val="en-US"/>
         </w:rPr>
       </w:pPr>
-      <w:bookmarkStart w:id="50" w:name="_Toc536005879"/>
+      <w:bookmarkStart w:id="49" w:name="_Toc536005879"/>
       <w:r>
         <w:rPr>
           <w:lang w:val="en-US"/>
         </w:rPr>
         <w:t>Forming Conformance Test Command</w:t>
       </w:r>
-      <w:bookmarkEnd w:id="50"/>
+      <w:bookmarkEnd w:id="49"/>
     </w:p>
     <w:p>
       <w:pPr>
@@ -9878,12 +9937,14 @@
           <w:lang w:val="en-US"/>
         </w:rPr>
       </w:pPr>
+      <w:proofErr w:type="spellStart"/>
       <w:r>
         <w:rPr>
           <w:lang w:val="en-US"/>
         </w:rPr>
         <w:t>mpdonly</w:t>
       </w:r>
+      <w:proofErr w:type="spellEnd"/>
     </w:p>
     <w:p>
       <w:pPr>
@@ -9902,6 +9963,7 @@
           <w:i/>
           <w:lang w:val="en-US"/>
         </w:rPr>
+        <w:lastRenderedPageBreak/>
         <w:t>Extension profile enforcement</w:t>
       </w:r>
       <w:r>
@@ -9948,12 +10010,14 @@
           <w:lang w:val="en-US"/>
         </w:rPr>
       </w:pPr>
+      <w:proofErr w:type="spellStart"/>
       <w:r>
         <w:rPr>
           <w:lang w:val="en-US"/>
         </w:rPr>
         <w:t>dashif</w:t>
       </w:r>
+      <w:proofErr w:type="spellEnd"/>
       <w:r>
         <w:rPr>
           <w:lang w:val="en-US"/>
@@ -9972,13 +10036,14 @@
           <w:lang w:val="en-US"/>
         </w:rPr>
       </w:pPr>
-      <w:r>
-        <w:rPr>
-          <w:lang w:val="en-US"/>
-        </w:rPr>
-        <w:lastRenderedPageBreak/>
+      <w:proofErr w:type="spellStart"/>
+      <w:r>
+        <w:rPr>
+          <w:lang w:val="en-US"/>
+        </w:rPr>
         <w:t>cmaf</w:t>
       </w:r>
+      <w:proofErr w:type="spellEnd"/>
       <w:r>
         <w:rPr>
           <w:lang w:val="en-US"/>
@@ -9997,12 +10062,14 @@
           <w:lang w:val="en-US"/>
         </w:rPr>
       </w:pPr>
+      <w:proofErr w:type="spellStart"/>
       <w:r>
         <w:rPr>
           <w:lang w:val="en-US"/>
         </w:rPr>
         <w:t>dvb</w:t>
       </w:r>
+      <w:proofErr w:type="spellEnd"/>
       <w:r>
         <w:rPr>
           <w:lang w:val="en-US"/>
@@ -10021,17 +10088,33 @@
           <w:lang w:val="en-US"/>
         </w:rPr>
       </w:pPr>
+      <w:proofErr w:type="spellStart"/>
       <w:r>
         <w:rPr>
           <w:lang w:val="en-US"/>
         </w:rPr>
         <w:t>hbbtv</w:t>
       </w:r>
-      <w:r>
-        <w:rPr>
-          <w:lang w:val="en-US"/>
-        </w:rPr>
-        <w:t xml:space="preserve"> – HbbTV profile extension</w:t>
+      <w:proofErr w:type="spellEnd"/>
+      <w:r>
+        <w:rPr>
+          <w:lang w:val="en-US"/>
+        </w:rPr>
+        <w:t xml:space="preserve"> – </w:t>
+      </w:r>
+      <w:proofErr w:type="spellStart"/>
+      <w:r>
+        <w:rPr>
+          <w:lang w:val="en-US"/>
+        </w:rPr>
+        <w:t>HbbTV</w:t>
+      </w:r>
+      <w:proofErr w:type="spellEnd"/>
+      <w:r>
+        <w:rPr>
+          <w:lang w:val="en-US"/>
+        </w:rPr>
+        <w:t xml:space="preserve"> profile extension</w:t>
       </w:r>
     </w:p>
     <w:p>
@@ -10045,12 +10128,14 @@
           <w:lang w:val="en-US"/>
         </w:rPr>
       </w:pPr>
+      <w:proofErr w:type="spellStart"/>
       <w:r>
         <w:rPr>
           <w:lang w:val="en-US"/>
         </w:rPr>
         <w:t>ctawave</w:t>
       </w:r>
+      <w:proofErr w:type="spellEnd"/>
       <w:r>
         <w:rPr>
           <w:lang w:val="en-US"/>
@@ -10111,12 +10196,14 @@
           <w:lang w:val="en-US"/>
         </w:rPr>
       </w:pPr>
+      <w:proofErr w:type="spellStart"/>
       <w:r>
         <w:rPr>
           <w:lang w:val="en-US"/>
         </w:rPr>
         <w:t>noerror</w:t>
       </w:r>
+      <w:proofErr w:type="spellEnd"/>
       <w:r>
         <w:rPr>
           <w:lang w:val="en-US"/>
@@ -10135,12 +10222,14 @@
           <w:lang w:val="en-US"/>
         </w:rPr>
       </w:pPr>
+      <w:proofErr w:type="spellStart"/>
       <w:r>
         <w:rPr>
           <w:lang w:val="en-US"/>
         </w:rPr>
         <w:t>nowarning</w:t>
       </w:r>
+      <w:proofErr w:type="spellEnd"/>
       <w:r>
         <w:rPr>
           <w:lang w:val="en-US"/>
@@ -10159,17 +10248,166 @@
           <w:lang w:val="en-US"/>
         </w:rPr>
       </w:pPr>
+      <w:proofErr w:type="spellStart"/>
       <w:r>
         <w:rPr>
           <w:lang w:val="en-US"/>
         </w:rPr>
         <w:t>noinfo</w:t>
       </w:r>
+      <w:proofErr w:type="spellEnd"/>
       <w:r>
         <w:rPr>
           <w:lang w:val="en-US"/>
         </w:rPr>
         <w:t xml:space="preserve"> – Suppress informational messages in the reports</w:t>
+      </w:r>
+    </w:p>
+    <w:p>
+      <w:pPr>
+        <w:pStyle w:val="ListParagraph"/>
+        <w:numPr>
+          <w:ilvl w:val="0"/>
+          <w:numId w:val="30"/>
+        </w:numPr>
+        <w:rPr>
+          <w:lang w:val="en-US"/>
+        </w:rPr>
+      </w:pPr>
+      <w:r>
+        <w:rPr>
+          <w:b/>
+          <w:i/>
+          <w:lang w:val="en-US"/>
+        </w:rPr>
+        <w:t>Media profile validation</w:t>
+      </w:r>
+      <w:r>
+        <w:rPr>
+          <w:b/>
+          <w:i/>
+          <w:lang w:val="en-US"/>
+        </w:rPr>
+        <w:t>:</w:t>
+      </w:r>
+      <w:r>
+        <w:rPr>
+          <w:lang w:val="en-US"/>
+        </w:rPr>
+        <w:t xml:space="preserve"> </w:t>
+      </w:r>
+      <w:r>
+        <w:rPr>
+          <w:lang w:val="en-US"/>
+        </w:rPr>
+        <w:t xml:space="preserve">If user wants to validate one or more media profiles from the manifest, this option can be used. </w:t>
+      </w:r>
+      <w:r>
+        <w:rPr>
+          <w:lang w:val="en-US"/>
+        </w:rPr>
+        <w:t xml:space="preserve">User can specify the media profile using the name (‘HD’, ‘HHD10’ </w:t>
+      </w:r>
+      <w:proofErr w:type="spellStart"/>
+      <w:r>
+        <w:rPr>
+          <w:lang w:val="en-US"/>
+        </w:rPr>
+        <w:t>etc</w:t>
+      </w:r>
+      <w:proofErr w:type="spellEnd"/>
+      <w:r>
+        <w:rPr>
+          <w:lang w:val="en-US"/>
+        </w:rPr>
+        <w:t>) or its equivalent 4CC (‘</w:t>
+      </w:r>
+      <w:proofErr w:type="spellStart"/>
+      <w:r>
+        <w:rPr>
+          <w:lang w:val="en-US"/>
+        </w:rPr>
+        <w:t>cfhd</w:t>
+      </w:r>
+      <w:proofErr w:type="spellEnd"/>
+      <w:r>
+        <w:rPr>
+          <w:lang w:val="en-US"/>
+        </w:rPr>
+        <w:t xml:space="preserve">’, ‘chh1’ </w:t>
+      </w:r>
+      <w:proofErr w:type="spellStart"/>
+      <w:r>
+        <w:rPr>
+          <w:lang w:val="en-US"/>
+        </w:rPr>
+        <w:t>etc</w:t>
+      </w:r>
+      <w:proofErr w:type="spellEnd"/>
+      <w:r>
+        <w:rPr>
+          <w:lang w:val="en-US"/>
+        </w:rPr>
+        <w:t>).</w:t>
+      </w:r>
+      <w:r>
+        <w:rPr>
+          <w:lang w:val="en-US"/>
+        </w:rPr>
+        <w:t xml:space="preserve"> This feature is currently supported with CTAWAVE profile extension. The usage example is provided in the section </w:t>
+      </w:r>
+      <w:r>
+        <w:rPr>
+          <w:lang w:val="en-US"/>
+        </w:rPr>
+        <w:fldChar w:fldCharType="begin"/>
+      </w:r>
+      <w:r>
+        <w:rPr>
+          <w:lang w:val="en-US"/>
+        </w:rPr>
+        <w:instrText xml:space="preserve"> REF _Ref536440213 \r \h </w:instrText>
+      </w:r>
+      <w:r>
+        <w:rPr>
+          <w:lang w:val="en-US"/>
+        </w:rPr>
+      </w:r>
+      <w:r>
+        <w:rPr>
+          <w:lang w:val="en-US"/>
+        </w:rPr>
+        <w:fldChar w:fldCharType="separate"/>
+      </w:r>
+      <w:r>
+        <w:rPr>
+          <w:lang w:val="en-US"/>
+        </w:rPr>
+        <w:t>2.2.1.</w:t>
+      </w:r>
+      <w:r>
+        <w:rPr>
+          <w:lang w:val="en-US"/>
+        </w:rPr>
+        <w:t>1</w:t>
+      </w:r>
+      <w:r>
+        <w:rPr>
+          <w:lang w:val="en-US"/>
+        </w:rPr>
+        <w:t>.1.1</w:t>
+      </w:r>
+      <w:r>
+        <w:rPr>
+          <w:lang w:val="en-US"/>
+        </w:rPr>
+        <w:fldChar w:fldCharType="end"/>
+      </w:r>
+      <w:r>
+        <w:rPr>
+          <w:lang w:val="en-US"/>
+        </w:rPr>
+        <w:t>.</w:t>
       </w:r>
     </w:p>
     <w:p>
@@ -10251,7 +10489,21 @@
         <w:rPr>
           <w:lang w:val="en-US"/>
         </w:rPr>
-        <w:t xml:space="preserve">For this case, “url” parameter is mandatory to provide the MPD file location from which the MPD file will be retrieved. </w:t>
+        <w:t>For this case, “</w:t>
+      </w:r>
+      <w:proofErr w:type="spellStart"/>
+      <w:r>
+        <w:rPr>
+          <w:lang w:val="en-US"/>
+        </w:rPr>
+        <w:t>url</w:t>
+      </w:r>
+      <w:proofErr w:type="spellEnd"/>
+      <w:r>
+        <w:rPr>
+          <w:lang w:val="en-US"/>
+        </w:rPr>
+        <w:t xml:space="preserve">” parameter is mandatory to provide the MPD file location from which the MPD file will be retrieved. </w:t>
       </w:r>
       <w:r>
         <w:rPr>
@@ -10678,8 +10930,8 @@
           <w:noProof/>
         </w:rPr>
       </w:pPr>
-      <w:bookmarkStart w:id="51" w:name="_Ref535933256"/>
-      <w:bookmarkStart w:id="52" w:name="_Toc536005904"/>
+      <w:bookmarkStart w:id="50" w:name="_Ref535933256"/>
+      <w:bookmarkStart w:id="51" w:name="_Toc536005904"/>
       <w:r>
         <w:t xml:space="preserve">Figure </w:t>
       </w:r>
@@ -10713,34 +10965,34 @@
         </w:rPr>
         <w:fldChar w:fldCharType="end"/>
       </w:r>
+      <w:bookmarkEnd w:id="50"/>
+      <w:r>
+        <w:t xml:space="preserve">: </w:t>
+      </w:r>
+      <w:bookmarkStart w:id="52" w:name="_Hlk535933550"/>
+      <w:r>
+        <w:t xml:space="preserve">Conformance test </w:t>
+      </w:r>
+      <w:r>
+        <w:t xml:space="preserve">curl </w:t>
+      </w:r>
+      <w:r>
+        <w:t>command syntax</w:t>
+      </w:r>
+      <w:r>
+        <w:t xml:space="preserve"> with separate -d flags</w:t>
+      </w:r>
+      <w:r>
+        <w:t xml:space="preserve"> in case of MPD URL </w:t>
+      </w:r>
+      <w:r>
+        <w:rPr>
+          <w:noProof/>
+        </w:rPr>
+        <w:t>usage.</w:t>
+      </w:r>
       <w:bookmarkEnd w:id="51"/>
-      <w:r>
-        <w:t xml:space="preserve">: </w:t>
-      </w:r>
-      <w:bookmarkStart w:id="53" w:name="_Hlk535933550"/>
-      <w:r>
-        <w:t xml:space="preserve">Conformance test </w:t>
-      </w:r>
-      <w:r>
-        <w:t xml:space="preserve">curl </w:t>
-      </w:r>
-      <w:r>
-        <w:t>command syntax</w:t>
-      </w:r>
-      <w:r>
-        <w:t xml:space="preserve"> with separate -d flags</w:t>
-      </w:r>
-      <w:r>
-        <w:t xml:space="preserve"> in case of MPD URL </w:t>
-      </w:r>
-      <w:r>
-        <w:rPr>
-          <w:noProof/>
-        </w:rPr>
-        <w:t>usage.</w:t>
-      </w:r>
       <w:bookmarkEnd w:id="52"/>
-      <w:bookmarkEnd w:id="53"/>
     </w:p>
     <w:p/>
     <w:p>
@@ -11022,8 +11274,8 @@
         <w:pStyle w:val="Caption"/>
         <w:jc w:val="center"/>
       </w:pPr>
-      <w:bookmarkStart w:id="54" w:name="_Ref536005573"/>
-      <w:bookmarkStart w:id="55" w:name="_Toc536005905"/>
+      <w:bookmarkStart w:id="53" w:name="_Ref536005573"/>
+      <w:bookmarkStart w:id="54" w:name="_Toc536005905"/>
       <w:r>
         <w:t xml:space="preserve">Figure </w:t>
       </w:r>
@@ -11057,32 +11309,32 @@
         </w:rPr>
         <w:fldChar w:fldCharType="end"/>
       </w:r>
+      <w:bookmarkEnd w:id="53"/>
+      <w:r>
+        <w:t xml:space="preserve">: </w:t>
+      </w:r>
+      <w:r>
+        <w:t xml:space="preserve">Conformance test </w:t>
+      </w:r>
+      <w:r>
+        <w:t xml:space="preserve">curl </w:t>
+      </w:r>
+      <w:r>
+        <w:t xml:space="preserve">command syntax with </w:t>
+      </w:r>
+      <w:r>
+        <w:t>concatenated</w:t>
+      </w:r>
+      <w:r>
+        <w:t xml:space="preserve"> </w:t>
+      </w:r>
+      <w:r>
+        <w:t>options</w:t>
+      </w:r>
+      <w:r>
+        <w:t xml:space="preserve"> in case of MPD URL usage.</w:t>
+      </w:r>
       <w:bookmarkEnd w:id="54"/>
-      <w:r>
-        <w:t xml:space="preserve">: </w:t>
-      </w:r>
-      <w:r>
-        <w:t xml:space="preserve">Conformance test </w:t>
-      </w:r>
-      <w:r>
-        <w:t xml:space="preserve">curl </w:t>
-      </w:r>
-      <w:r>
-        <w:t xml:space="preserve">command syntax with </w:t>
-      </w:r>
-      <w:r>
-        <w:t>concatenated</w:t>
-      </w:r>
-      <w:r>
-        <w:t xml:space="preserve"> </w:t>
-      </w:r>
-      <w:r>
-        <w:t>options</w:t>
-      </w:r>
-      <w:r>
-        <w:t xml:space="preserve"> in case of MPD URL usage.</w:t>
-      </w:r>
-      <w:bookmarkEnd w:id="55"/>
     </w:p>
     <w:p>
       <w:pPr>
@@ -11113,7 +11365,14 @@
         <w:rPr>
           <w:lang w:val="en-US"/>
         </w:rPr>
-        <w:t xml:space="preserve"> As can be seen the difference between these two syntaxes is the way of providing the input parameters. In the former one each option is provided separately, therefore before each option “-d” flag is present. In the latter one options are concatenated by the use of “&amp;” and therefore only one “-d” flag is present.</w:t>
+        <w:t xml:space="preserve"> As can be seen the difference between these two syntaxes is the way of providing the input parameters. In the former </w:t>
+      </w:r>
+      <w:r>
+        <w:rPr>
+          <w:lang w:val="en-US"/>
+        </w:rPr>
+        <w:lastRenderedPageBreak/>
+        <w:t>one each option is provided separately, therefore before each option “-d” flag is present. In the latter one options are concatenated by the use of “&amp;” and therefore only one “-d” flag is present.</w:t>
       </w:r>
     </w:p>
     <w:p>
@@ -11223,7 +11482,8 @@
         </w:rPr>
         <w:t xml:space="preserve">”’ –d </w:t>
       </w:r>
-      <w:bookmarkStart w:id="56" w:name="_Hlk535936451"/>
+      <w:bookmarkStart w:id="55" w:name="_Hlk535936451"/>
+      <w:proofErr w:type="spellStart"/>
       <w:r>
         <w:rPr>
           <w:rFonts w:ascii="Cambria Math" w:hAnsi="Cambria Math"/>
@@ -11242,6 +11502,7 @@
         </w:rPr>
         <w:t>f</w:t>
       </w:r>
+      <w:proofErr w:type="spellEnd"/>
       <w:r>
         <w:rPr>
           <w:rFonts w:ascii="Cambria Math" w:hAnsi="Cambria Math"/>
@@ -11251,7 +11512,7 @@
         </w:rPr>
         <w:t xml:space="preserve"> </w:t>
       </w:r>
-      <w:bookmarkEnd w:id="56"/>
+      <w:bookmarkEnd w:id="55"/>
       <w:r>
         <w:rPr>
           <w:rFonts w:ascii="Cambria Math" w:hAnsi="Cambria Math"/>
@@ -11259,8 +11520,9 @@
           <w:highlight w:val="lightGray"/>
           <w:lang w:val="en-US"/>
         </w:rPr>
-        <w:t>–d nowarning</w:t>
-      </w:r>
+        <w:t xml:space="preserve">–d </w:t>
+      </w:r>
+      <w:proofErr w:type="spellStart"/>
       <w:r>
         <w:rPr>
           <w:rFonts w:ascii="Cambria Math" w:hAnsi="Cambria Math"/>
@@ -11268,8 +11530,49 @@
           <w:highlight w:val="lightGray"/>
           <w:lang w:val="en-US"/>
         </w:rPr>
-        <w:t xml:space="preserve"> -d cmaf -d mpdonly</w:t>
-      </w:r>
+        <w:t>nowarning</w:t>
+      </w:r>
+      <w:proofErr w:type="spellEnd"/>
+      <w:r>
+        <w:rPr>
+          <w:rFonts w:ascii="Cambria Math" w:hAnsi="Cambria Math"/>
+          <w:i/>
+          <w:highlight w:val="lightGray"/>
+          <w:lang w:val="en-US"/>
+        </w:rPr>
+        <w:t xml:space="preserve"> -d </w:t>
+      </w:r>
+      <w:proofErr w:type="spellStart"/>
+      <w:r>
+        <w:rPr>
+          <w:rFonts w:ascii="Cambria Math" w:hAnsi="Cambria Math"/>
+          <w:i/>
+          <w:highlight w:val="lightGray"/>
+          <w:lang w:val="en-US"/>
+        </w:rPr>
+        <w:t>cmaf</w:t>
+      </w:r>
+      <w:proofErr w:type="spellEnd"/>
+      <w:r>
+        <w:rPr>
+          <w:rFonts w:ascii="Cambria Math" w:hAnsi="Cambria Math"/>
+          <w:i/>
+          <w:highlight w:val="lightGray"/>
+          <w:lang w:val="en-US"/>
+        </w:rPr>
+        <w:t xml:space="preserve"> -d </w:t>
+      </w:r>
+      <w:proofErr w:type="spellStart"/>
+      <w:r>
+        <w:rPr>
+          <w:rFonts w:ascii="Cambria Math" w:hAnsi="Cambria Math"/>
+          <w:i/>
+          <w:highlight w:val="lightGray"/>
+          <w:lang w:val="en-US"/>
+        </w:rPr>
+        <w:t>mpdonly</w:t>
+      </w:r>
+      <w:proofErr w:type="spellEnd"/>
       <w:r>
         <w:rPr>
           <w:rFonts w:ascii="Cambria Math" w:hAnsi="Cambria Math"/>
@@ -11404,8 +11707,9 @@
           <w:highlight w:val="lightGray"/>
           <w:lang w:val="en-US"/>
         </w:rPr>
-        <w:t>"&amp; dashi</w:t>
-      </w:r>
+        <w:t xml:space="preserve">"&amp; </w:t>
+      </w:r>
+      <w:proofErr w:type="spellStart"/>
       <w:r>
         <w:rPr>
           <w:rFonts w:ascii="Cambria Math" w:hAnsi="Cambria Math"/>
@@ -11413,7 +11717,7 @@
           <w:highlight w:val="lightGray"/>
           <w:lang w:val="en-US"/>
         </w:rPr>
-        <w:t>f</w:t>
+        <w:t>dashi</w:t>
       </w:r>
       <w:r>
         <w:rPr>
@@ -11422,7 +11726,37 @@
           <w:highlight w:val="lightGray"/>
           <w:lang w:val="en-US"/>
         </w:rPr>
-        <w:t xml:space="preserve"> &amp;noerror' </w:t>
+        <w:t>f</w:t>
+      </w:r>
+      <w:proofErr w:type="spellEnd"/>
+      <w:r>
+        <w:rPr>
+          <w:rFonts w:ascii="Cambria Math" w:hAnsi="Cambria Math"/>
+          <w:i/>
+          <w:highlight w:val="lightGray"/>
+          <w:lang w:val="en-US"/>
+        </w:rPr>
+        <w:t xml:space="preserve"> &amp;</w:t>
+      </w:r>
+      <w:proofErr w:type="spellStart"/>
+      <w:r>
+        <w:rPr>
+          <w:rFonts w:ascii="Cambria Math" w:hAnsi="Cambria Math"/>
+          <w:i/>
+          <w:highlight w:val="lightGray"/>
+          <w:lang w:val="en-US"/>
+        </w:rPr>
+        <w:t>noerror</w:t>
+      </w:r>
+      <w:proofErr w:type="spellEnd"/>
+      <w:r>
+        <w:rPr>
+          <w:rFonts w:ascii="Cambria Math" w:hAnsi="Cambria Math"/>
+          <w:i/>
+          <w:highlight w:val="lightGray"/>
+          <w:lang w:val="en-US"/>
+        </w:rPr>
+        <w:t>' </w:t>
       </w:r>
       <w:hyperlink r:id="rId41" w:history="1">
         <w:r>
@@ -11455,23 +11789,54 @@
           <w:i/>
           <w:highlight w:val="lightGray"/>
         </w:rPr>
-        <w:t>DASH-IF-Conformance/Utils/Process.php</w:t>
-      </w:r>
-      <w:r>
-        <w:rPr>
+        <w:t>DASH-IF-Conformance/</w:t>
+      </w:r>
+      <w:proofErr w:type="spellStart"/>
+      <w:r>
+        <w:rPr>
+          <w:rStyle w:val="Hyperlink"/>
           <w:rFonts w:ascii="Cambria Math" w:hAnsi="Cambria Math"/>
           <w:i/>
-          <w:lang w:val="en-US"/>
-        </w:rPr>
-        <w:t xml:space="preserve"> </w:t>
-      </w:r>
-    </w:p>
-    <w:p>
-      <w:pPr>
-        <w:jc w:val="left"/>
-        <w:rPr>
+          <w:highlight w:val="lightGray"/>
+        </w:rPr>
+        <w:t>Utils</w:t>
+      </w:r>
+      <w:proofErr w:type="spellEnd"/>
+      <w:r>
+        <w:rPr>
+          <w:rStyle w:val="Hyperlink"/>
           <w:rFonts w:ascii="Cambria Math" w:hAnsi="Cambria Math"/>
           <w:i/>
+          <w:highlight w:val="lightGray"/>
+        </w:rPr>
+        <w:t>/</w:t>
+      </w:r>
+      <w:proofErr w:type="spellStart"/>
+      <w:r>
+        <w:rPr>
+          <w:rStyle w:val="Hyperlink"/>
+          <w:rFonts w:ascii="Cambria Math" w:hAnsi="Cambria Math"/>
+          <w:i/>
+          <w:highlight w:val="lightGray"/>
+        </w:rPr>
+        <w:t>Process.php</w:t>
+      </w:r>
+      <w:proofErr w:type="spellEnd"/>
+      <w:r>
+        <w:rPr>
+          <w:rFonts w:ascii="Cambria Math" w:hAnsi="Cambria Math"/>
+          <w:i/>
+          <w:lang w:val="en-US"/>
+        </w:rPr>
+        <w:t xml:space="preserve"> </w:t>
+      </w:r>
+    </w:p>
+    <w:p>
+      <w:pPr>
+        <w:jc w:val="left"/>
+        <w:rPr>
+          <w:rFonts w:ascii="Cambria Math" w:hAnsi="Cambria Math"/>
+          <w:i/>
           <w:lang w:val="en-US"/>
         </w:rPr>
       </w:pPr>
@@ -11490,7 +11855,6 @@
           <w:i/>
           <w:lang w:val="en-US"/>
         </w:rPr>
-        <w:lastRenderedPageBreak/>
         <w:t>MPD File Upload</w:t>
       </w:r>
     </w:p>
@@ -11506,12 +11870,14 @@
         </w:rPr>
         <w:t>For this case, “</w:t>
       </w:r>
+      <w:proofErr w:type="spellStart"/>
       <w:r>
         <w:rPr>
           <w:lang w:val="en-US"/>
         </w:rPr>
         <w:t>afile</w:t>
       </w:r>
+      <w:proofErr w:type="spellEnd"/>
       <w:r>
         <w:rPr>
           <w:lang w:val="en-US"/>
@@ -11720,8 +12086,8 @@
           <w:lang w:val="en-US"/>
         </w:rPr>
       </w:pPr>
-      <w:bookmarkStart w:id="57" w:name="_Ref535939256"/>
-      <w:bookmarkStart w:id="58" w:name="_Toc536005906"/>
+      <w:bookmarkStart w:id="56" w:name="_Ref535939256"/>
+      <w:bookmarkStart w:id="57" w:name="_Toc536005906"/>
       <w:r>
         <w:t xml:space="preserve">Figure </w:t>
       </w:r>
@@ -11755,41 +12121,41 @@
         </w:rPr>
         <w:fldChar w:fldCharType="end"/>
       </w:r>
+      <w:bookmarkEnd w:id="56"/>
+      <w:r>
+        <w:t xml:space="preserve">: </w:t>
+      </w:r>
+      <w:r>
+        <w:t xml:space="preserve">Conformance test </w:t>
+      </w:r>
+      <w:r>
+        <w:t xml:space="preserve">curl </w:t>
+      </w:r>
+      <w:r>
+        <w:t>command</w:t>
+      </w:r>
+      <w:r>
+        <w:t xml:space="preserve"> </w:t>
+      </w:r>
+      <w:r>
+        <w:t>syntax with separate -</w:t>
+      </w:r>
+      <w:r>
+        <w:t>F</w:t>
+      </w:r>
+      <w:r>
+        <w:t xml:space="preserve"> flags in case of MPD </w:t>
+      </w:r>
+      <w:r>
+        <w:t>file upload</w:t>
+      </w:r>
+      <w:r>
+        <w:t xml:space="preserve"> usage</w:t>
+      </w:r>
+      <w:r>
+        <w:t>.</w:t>
+      </w:r>
       <w:bookmarkEnd w:id="57"/>
-      <w:r>
-        <w:t xml:space="preserve">: </w:t>
-      </w:r>
-      <w:r>
-        <w:t xml:space="preserve">Conformance test </w:t>
-      </w:r>
-      <w:r>
-        <w:t xml:space="preserve">curl </w:t>
-      </w:r>
-      <w:r>
-        <w:t>command</w:t>
-      </w:r>
-      <w:r>
-        <w:t xml:space="preserve"> </w:t>
-      </w:r>
-      <w:r>
-        <w:t>syntax with separate -</w:t>
-      </w:r>
-      <w:r>
-        <w:t>F</w:t>
-      </w:r>
-      <w:r>
-        <w:t xml:space="preserve"> flags in case of MPD </w:t>
-      </w:r>
-      <w:r>
-        <w:t>file upload</w:t>
-      </w:r>
-      <w:r>
-        <w:t xml:space="preserve"> usage</w:t>
-      </w:r>
-      <w:r>
-        <w:t>.</w:t>
-      </w:r>
-      <w:bookmarkEnd w:id="58"/>
     </w:p>
     <w:p>
       <w:pPr>
@@ -11865,8 +12231,8 @@
           <w:lang w:val="en-US"/>
         </w:rPr>
       </w:pPr>
-      <w:bookmarkStart w:id="59" w:name="_Ref535939260"/>
-      <w:bookmarkStart w:id="60" w:name="_Toc536005907"/>
+      <w:bookmarkStart w:id="58" w:name="_Ref535939260"/>
+      <w:bookmarkStart w:id="59" w:name="_Toc536005907"/>
       <w:r>
         <w:t xml:space="preserve">Figure </w:t>
       </w:r>
@@ -11900,26 +12266,26 @@
         </w:rPr>
         <w:fldChar w:fldCharType="end"/>
       </w:r>
+      <w:bookmarkEnd w:id="58"/>
+      <w:r>
+        <w:t xml:space="preserve">: </w:t>
+      </w:r>
+      <w:r>
+        <w:t xml:space="preserve">Conformance test </w:t>
+      </w:r>
+      <w:r>
+        <w:t xml:space="preserve">curl </w:t>
+      </w:r>
+      <w:r>
+        <w:t xml:space="preserve">command syntax with concatenated options in case of MPD </w:t>
+      </w:r>
+      <w:r>
+        <w:t>file upload</w:t>
+      </w:r>
+      <w:r>
+        <w:t xml:space="preserve"> usage.</w:t>
+      </w:r>
       <w:bookmarkEnd w:id="59"/>
-      <w:r>
-        <w:t xml:space="preserve">: </w:t>
-      </w:r>
-      <w:r>
-        <w:t xml:space="preserve">Conformance test </w:t>
-      </w:r>
-      <w:r>
-        <w:t xml:space="preserve">curl </w:t>
-      </w:r>
-      <w:r>
-        <w:t xml:space="preserve">command syntax with concatenated options in case of MPD </w:t>
-      </w:r>
-      <w:r>
-        <w:t>file upload</w:t>
-      </w:r>
-      <w:r>
-        <w:t xml:space="preserve"> usage.</w:t>
-      </w:r>
-      <w:bookmarkEnd w:id="60"/>
     </w:p>
     <w:p>
       <w:pPr>
@@ -11990,8 +12356,9 @@
           <w:highlight w:val="lightGray"/>
           <w:lang w:val="en-US"/>
         </w:rPr>
-        <w:t>curl -F 'afile=@/home/Documents/Manifest.mpd' -F 'mpdonly=1' </w:t>
-      </w:r>
+        <w:t>curl -F '</w:t>
+      </w:r>
+      <w:proofErr w:type="spellStart"/>
       <w:r>
         <w:rPr>
           <w:rFonts w:ascii="Cambria Math" w:hAnsi="Cambria Math"/>
@@ -11999,8 +12366,9 @@
           <w:highlight w:val="lightGray"/>
           <w:lang w:val="en-US"/>
         </w:rPr>
-        <w:t xml:space="preserve">–F ‘dashif=1’ F </w:t>
-      </w:r>
+        <w:t>afile</w:t>
+      </w:r>
+      <w:proofErr w:type="spellEnd"/>
       <w:r>
         <w:rPr>
           <w:rFonts w:ascii="Cambria Math" w:hAnsi="Cambria Math"/>
@@ -12008,8 +12376,9 @@
           <w:highlight w:val="lightGray"/>
           <w:lang w:val="en-US"/>
         </w:rPr>
-        <w:t>‘cmaf=1’</w:t>
-      </w:r>
+        <w:t>=@/home/Documents/</w:t>
+      </w:r>
+      <w:proofErr w:type="spellStart"/>
       <w:r>
         <w:rPr>
           <w:rFonts w:ascii="Cambria Math" w:hAnsi="Cambria Math"/>
@@ -12017,7 +12386,124 @@
           <w:highlight w:val="lightGray"/>
           <w:lang w:val="en-US"/>
         </w:rPr>
-        <w:t xml:space="preserve"> -F ‘nowarning=1’</w:t>
+        <w:t>Manifest.mpd</w:t>
+      </w:r>
+      <w:proofErr w:type="spellEnd"/>
+      <w:r>
+        <w:rPr>
+          <w:rFonts w:ascii="Cambria Math" w:hAnsi="Cambria Math"/>
+          <w:i/>
+          <w:highlight w:val="lightGray"/>
+          <w:lang w:val="en-US"/>
+        </w:rPr>
+        <w:t>' -F '</w:t>
+      </w:r>
+      <w:proofErr w:type="spellStart"/>
+      <w:r>
+        <w:rPr>
+          <w:rFonts w:ascii="Cambria Math" w:hAnsi="Cambria Math"/>
+          <w:i/>
+          <w:highlight w:val="lightGray"/>
+          <w:lang w:val="en-US"/>
+        </w:rPr>
+        <w:t>mpdonly</w:t>
+      </w:r>
+      <w:proofErr w:type="spellEnd"/>
+      <w:r>
+        <w:rPr>
+          <w:rFonts w:ascii="Cambria Math" w:hAnsi="Cambria Math"/>
+          <w:i/>
+          <w:highlight w:val="lightGray"/>
+          <w:lang w:val="en-US"/>
+        </w:rPr>
+        <w:t>=1' </w:t>
+      </w:r>
+      <w:r>
+        <w:rPr>
+          <w:rFonts w:ascii="Cambria Math" w:hAnsi="Cambria Math"/>
+          <w:i/>
+          <w:highlight w:val="lightGray"/>
+          <w:lang w:val="en-US"/>
+        </w:rPr>
+        <w:t>–F ‘</w:t>
+      </w:r>
+      <w:proofErr w:type="spellStart"/>
+      <w:r>
+        <w:rPr>
+          <w:rFonts w:ascii="Cambria Math" w:hAnsi="Cambria Math"/>
+          <w:i/>
+          <w:highlight w:val="lightGray"/>
+          <w:lang w:val="en-US"/>
+        </w:rPr>
+        <w:t>dashif</w:t>
+      </w:r>
+      <w:proofErr w:type="spellEnd"/>
+      <w:r>
+        <w:rPr>
+          <w:rFonts w:ascii="Cambria Math" w:hAnsi="Cambria Math"/>
+          <w:i/>
+          <w:highlight w:val="lightGray"/>
+          <w:lang w:val="en-US"/>
+        </w:rPr>
+        <w:t xml:space="preserve">=1’ F </w:t>
+      </w:r>
+      <w:r>
+        <w:rPr>
+          <w:rFonts w:ascii="Cambria Math" w:hAnsi="Cambria Math"/>
+          <w:i/>
+          <w:highlight w:val="lightGray"/>
+          <w:lang w:val="en-US"/>
+        </w:rPr>
+        <w:t>‘</w:t>
+      </w:r>
+      <w:proofErr w:type="spellStart"/>
+      <w:r>
+        <w:rPr>
+          <w:rFonts w:ascii="Cambria Math" w:hAnsi="Cambria Math"/>
+          <w:i/>
+          <w:highlight w:val="lightGray"/>
+          <w:lang w:val="en-US"/>
+        </w:rPr>
+        <w:t>cmaf</w:t>
+      </w:r>
+      <w:proofErr w:type="spellEnd"/>
+      <w:r>
+        <w:rPr>
+          <w:rFonts w:ascii="Cambria Math" w:hAnsi="Cambria Math"/>
+          <w:i/>
+          <w:highlight w:val="lightGray"/>
+          <w:lang w:val="en-US"/>
+        </w:rPr>
+        <w:t>=1’</w:t>
+      </w:r>
+      <w:r>
+        <w:rPr>
+          <w:rFonts w:ascii="Cambria Math" w:hAnsi="Cambria Math"/>
+          <w:i/>
+          <w:highlight w:val="lightGray"/>
+          <w:lang w:val="en-US"/>
+        </w:rPr>
+        <w:t xml:space="preserve"> -F ‘</w:t>
+      </w:r>
+      <w:proofErr w:type="spellStart"/>
+      <w:r>
+        <w:rPr>
+          <w:rFonts w:ascii="Cambria Math" w:hAnsi="Cambria Math"/>
+          <w:i/>
+          <w:highlight w:val="lightGray"/>
+          <w:lang w:val="en-US"/>
+        </w:rPr>
+        <w:t>nowarning</w:t>
+      </w:r>
+      <w:proofErr w:type="spellEnd"/>
+      <w:r>
+        <w:rPr>
+          <w:rFonts w:ascii="Cambria Math" w:hAnsi="Cambria Math"/>
+          <w:i/>
+          <w:highlight w:val="lightGray"/>
+          <w:lang w:val="en-US"/>
+        </w:rPr>
+        <w:t>=1’</w:t>
       </w:r>
       <w:r>
         <w:rPr>
@@ -12061,10 +12547,9 @@
       <w:pPr>
         <w:jc w:val="left"/>
         <w:rPr>
+          <w:rStyle w:val="Hyperlink"/>
           <w:rFonts w:ascii="Cambria Math" w:eastAsiaTheme="minorEastAsia" w:hAnsi="Cambria Math"/>
           <w:i/>
-          <w:color w:val="0000FF"/>
-          <w:u w:val="single"/>
           <w:lang w:val="en-US"/>
         </w:rPr>
       </w:pPr>
@@ -12075,7 +12560,67 @@
           <w:highlight w:val="lightGray"/>
           <w:lang w:val="en-US"/>
         </w:rPr>
-        <w:t>curl -F 'afile=@/home/Documents/Manifest.mpd' -F 'mpdonly=1</w:t>
+        <w:t>curl -F '</w:t>
+      </w:r>
+      <w:proofErr w:type="spellStart"/>
+      <w:r>
+        <w:rPr>
+          <w:rFonts w:ascii="Cambria Math" w:hAnsi="Cambria Math"/>
+          <w:i/>
+          <w:highlight w:val="lightGray"/>
+          <w:lang w:val="en-US"/>
+        </w:rPr>
+        <w:t>afile</w:t>
+      </w:r>
+      <w:proofErr w:type="spellEnd"/>
+      <w:r>
+        <w:rPr>
+          <w:rFonts w:ascii="Cambria Math" w:hAnsi="Cambria Math"/>
+          <w:i/>
+          <w:highlight w:val="lightGray"/>
+          <w:lang w:val="en-US"/>
+        </w:rPr>
+        <w:t>=@/home/Documents/</w:t>
+      </w:r>
+      <w:proofErr w:type="spellStart"/>
+      <w:r>
+        <w:rPr>
+          <w:rFonts w:ascii="Cambria Math" w:hAnsi="Cambria Math"/>
+          <w:i/>
+          <w:highlight w:val="lightGray"/>
+          <w:lang w:val="en-US"/>
+        </w:rPr>
+        <w:t>Manifest.mpd</w:t>
+      </w:r>
+      <w:proofErr w:type="spellEnd"/>
+      <w:r>
+        <w:rPr>
+          <w:rFonts w:ascii="Cambria Math" w:hAnsi="Cambria Math"/>
+          <w:i/>
+          <w:highlight w:val="lightGray"/>
+          <w:lang w:val="en-US"/>
+        </w:rPr>
+        <w:t>' -F '</w:t>
+      </w:r>
+      <w:proofErr w:type="spellStart"/>
+      <w:r>
+        <w:rPr>
+          <w:rFonts w:ascii="Cambria Math" w:hAnsi="Cambria Math"/>
+          <w:i/>
+          <w:highlight w:val="lightGray"/>
+          <w:lang w:val="en-US"/>
+        </w:rPr>
+        <w:t>mpdonly</w:t>
+      </w:r>
+      <w:proofErr w:type="spellEnd"/>
+      <w:r>
+        <w:rPr>
+          <w:rFonts w:ascii="Cambria Math" w:hAnsi="Cambria Math"/>
+          <w:i/>
+          <w:highlight w:val="lightGray"/>
+          <w:lang w:val="en-US"/>
+        </w:rPr>
+        <w:t>=1</w:t>
       </w:r>
       <w:r>
         <w:rPr>
@@ -12101,6 +12646,952 @@
     </w:p>
     <w:p>
       <w:pPr>
+        <w:jc w:val="left"/>
+        <w:rPr>
+          <w:rFonts w:ascii="Cambria Math" w:eastAsiaTheme="minorEastAsia" w:hAnsi="Cambria Math"/>
+          <w:i/>
+          <w:color w:val="0000FF"/>
+          <w:u w:val="single"/>
+          <w:lang w:val="en-US"/>
+        </w:rPr>
+      </w:pPr>
+    </w:p>
+    <w:p>
+      <w:pPr>
+        <w:pStyle w:val="Heading6"/>
+        <w:rPr>
+          <w:rFonts w:eastAsiaTheme="minorEastAsia"/>
+          <w:lang w:val="en-US"/>
+        </w:rPr>
+      </w:pPr>
+      <w:bookmarkStart w:id="60" w:name="_Ref536440213"/>
+      <w:r>
+        <w:rPr>
+          <w:rFonts w:eastAsiaTheme="minorEastAsia"/>
+          <w:lang w:val="en-US"/>
+        </w:rPr>
+        <w:t>User specified media profile validation</w:t>
+      </w:r>
+      <w:bookmarkEnd w:id="60"/>
+    </w:p>
+    <w:p>
+      <w:pPr>
+        <w:rPr>
+          <w:rFonts w:eastAsiaTheme="minorEastAsia"/>
+          <w:lang w:val="en-US"/>
+        </w:rPr>
+      </w:pPr>
+      <w:r>
+        <w:rPr>
+          <w:rFonts w:eastAsiaTheme="minorEastAsia"/>
+          <w:lang w:val="en-US"/>
+        </w:rPr>
+        <w:t>To validate specific media profile, optional parameter ‘profile’ can be used. For example:</w:t>
+      </w:r>
+    </w:p>
+    <w:p>
+      <w:pPr>
+        <w:rPr>
+          <w:rFonts w:eastAsiaTheme="minorEastAsia"/>
+          <w:i/>
+          <w:lang w:val="en-US"/>
+        </w:rPr>
+      </w:pPr>
+      <w:r>
+        <w:rPr>
+          <w:rFonts w:eastAsiaTheme="minorEastAsia"/>
+          <w:i/>
+          <w:lang w:val="en-US"/>
+        </w:rPr>
+        <w:t>-d ‘profile=”</w:t>
+      </w:r>
+      <w:proofErr w:type="spellStart"/>
+      <w:r>
+        <w:rPr>
+          <w:rFonts w:eastAsiaTheme="minorEastAsia"/>
+          <w:i/>
+          <w:lang w:val="en-US"/>
+        </w:rPr>
+        <w:t>AAC_Core</w:t>
+      </w:r>
+      <w:proofErr w:type="spellEnd"/>
+      <w:r>
+        <w:rPr>
+          <w:rFonts w:eastAsiaTheme="minorEastAsia"/>
+          <w:i/>
+          <w:lang w:val="en-US"/>
+        </w:rPr>
+        <w:t>”’</w:t>
+      </w:r>
+      <w:r>
+        <w:rPr>
+          <w:rFonts w:eastAsiaTheme="minorEastAsia"/>
+          <w:i/>
+          <w:lang w:val="en-US"/>
+        </w:rPr>
+        <w:t xml:space="preserve">              </w:t>
+      </w:r>
+      <w:r>
+        <w:rPr>
+          <w:rFonts w:eastAsiaTheme="minorEastAsia"/>
+          <w:i/>
+          <w:lang w:val="en-US"/>
+        </w:rPr>
+        <w:t xml:space="preserve"> </w:t>
+      </w:r>
+      <w:r>
+        <w:rPr>
+          <w:rFonts w:eastAsiaTheme="minorEastAsia"/>
+          <w:i/>
+          <w:lang w:val="en-US"/>
+        </w:rPr>
+        <w:t xml:space="preserve">     </w:t>
+      </w:r>
+      <w:r>
+        <w:rPr>
+          <w:rFonts w:eastAsiaTheme="minorEastAsia"/>
+          <w:lang w:val="en-US"/>
+        </w:rPr>
+        <w:t>i</w:t>
+      </w:r>
+      <w:r>
+        <w:rPr>
+          <w:rFonts w:eastAsiaTheme="minorEastAsia"/>
+          <w:lang w:val="en-US"/>
+        </w:rPr>
+        <w:t>n case of one media profile</w:t>
+      </w:r>
+      <w:r>
+        <w:rPr>
+          <w:rFonts w:eastAsiaTheme="minorEastAsia"/>
+          <w:lang w:val="en-US"/>
+        </w:rPr>
+        <w:t xml:space="preserve"> specification</w:t>
+      </w:r>
+      <w:r>
+        <w:rPr>
+          <w:rFonts w:eastAsiaTheme="minorEastAsia"/>
+          <w:lang w:val="en-US"/>
+        </w:rPr>
+        <w:t xml:space="preserve"> or</w:t>
+      </w:r>
+    </w:p>
+    <w:p>
+      <w:pPr>
+        <w:rPr>
+          <w:rFonts w:eastAsiaTheme="minorEastAsia"/>
+          <w:i/>
+          <w:lang w:val="en-US"/>
+        </w:rPr>
+      </w:pPr>
+      <w:r>
+        <w:rPr>
+          <w:rFonts w:eastAsiaTheme="minorEastAsia"/>
+          <w:i/>
+          <w:lang w:val="en-US"/>
+        </w:rPr>
+        <w:t>-d ‘profile</w:t>
+      </w:r>
+      <w:proofErr w:type="gramStart"/>
+      <w:r>
+        <w:rPr>
+          <w:rFonts w:eastAsiaTheme="minorEastAsia"/>
+          <w:i/>
+          <w:lang w:val="en-US"/>
+        </w:rPr>
+        <w:t>=[</w:t>
+      </w:r>
+      <w:proofErr w:type="gramEnd"/>
+      <w:r>
+        <w:rPr>
+          <w:rFonts w:eastAsiaTheme="minorEastAsia"/>
+          <w:i/>
+          <w:lang w:val="en-US"/>
+        </w:rPr>
+        <w:t xml:space="preserve"> “</w:t>
+      </w:r>
+      <w:proofErr w:type="spellStart"/>
+      <w:r>
+        <w:rPr>
+          <w:rFonts w:eastAsiaTheme="minorEastAsia"/>
+          <w:i/>
+          <w:lang w:val="en-US"/>
+        </w:rPr>
+        <w:t>AAC_</w:t>
+      </w:r>
+      <w:r>
+        <w:rPr>
+          <w:rFonts w:eastAsiaTheme="minorEastAsia"/>
+          <w:i/>
+          <w:lang w:val="en-US"/>
+        </w:rPr>
+        <w:t>Core</w:t>
+      </w:r>
+      <w:proofErr w:type="spellEnd"/>
+      <w:r>
+        <w:rPr>
+          <w:rFonts w:eastAsiaTheme="minorEastAsia"/>
+          <w:i/>
+          <w:lang w:val="en-US"/>
+        </w:rPr>
+        <w:t>”</w:t>
+      </w:r>
+      <w:r>
+        <w:rPr>
+          <w:rFonts w:eastAsiaTheme="minorEastAsia"/>
+          <w:i/>
+          <w:lang w:val="en-US"/>
+        </w:rPr>
+        <w:t>, “HD”</w:t>
+      </w:r>
+      <w:r>
+        <w:rPr>
+          <w:rFonts w:eastAsiaTheme="minorEastAsia"/>
+          <w:i/>
+          <w:lang w:val="en-US"/>
+        </w:rPr>
+        <w:t>]’</w:t>
+      </w:r>
+      <w:r>
+        <w:rPr>
+          <w:rFonts w:eastAsiaTheme="minorEastAsia"/>
+          <w:i/>
+          <w:lang w:val="en-US"/>
+        </w:rPr>
+        <w:t xml:space="preserve"> </w:t>
+      </w:r>
+      <w:r>
+        <w:rPr>
+          <w:rFonts w:eastAsiaTheme="minorEastAsia"/>
+          <w:i/>
+          <w:lang w:val="en-US"/>
+        </w:rPr>
+        <w:t xml:space="preserve">       </w:t>
+      </w:r>
+      <w:bookmarkStart w:id="61" w:name="_GoBack"/>
+      <w:bookmarkEnd w:id="61"/>
+      <w:r>
+        <w:rPr>
+          <w:rFonts w:eastAsiaTheme="minorEastAsia"/>
+          <w:lang w:val="en-US"/>
+        </w:rPr>
+        <w:t>in case of multiple profiles.</w:t>
+      </w:r>
+      <w:r>
+        <w:rPr>
+          <w:rFonts w:eastAsiaTheme="minorEastAsia"/>
+          <w:i/>
+          <w:lang w:val="en-US"/>
+        </w:rPr>
+        <w:t xml:space="preserve"> </w:t>
+      </w:r>
+    </w:p>
+    <w:p>
+      <w:pPr>
+        <w:rPr>
+          <w:rFonts w:eastAsiaTheme="minorEastAsia"/>
+          <w:lang w:val="en-US"/>
+        </w:rPr>
+      </w:pPr>
+      <w:r>
+        <w:rPr>
+          <w:rFonts w:eastAsiaTheme="minorEastAsia"/>
+          <w:lang w:val="en-US"/>
+        </w:rPr>
+        <w:lastRenderedPageBreak/>
+        <w:t>The complete example</w:t>
+      </w:r>
+      <w:r>
+        <w:rPr>
+          <w:rFonts w:eastAsiaTheme="minorEastAsia"/>
+          <w:lang w:val="en-US"/>
+        </w:rPr>
+        <w:t>s</w:t>
+      </w:r>
+      <w:r>
+        <w:rPr>
+          <w:rFonts w:eastAsiaTheme="minorEastAsia"/>
+          <w:lang w:val="en-US"/>
+        </w:rPr>
+        <w:t xml:space="preserve"> </w:t>
+      </w:r>
+      <w:r>
+        <w:rPr>
+          <w:rFonts w:eastAsiaTheme="minorEastAsia"/>
+          <w:lang w:val="en-US"/>
+        </w:rPr>
+        <w:t>using curl –</w:t>
+      </w:r>
+    </w:p>
+    <w:p>
+      <w:pPr>
+        <w:rPr>
+          <w:rFonts w:eastAsiaTheme="minorEastAsia"/>
+          <w:lang w:val="en-US"/>
+        </w:rPr>
+      </w:pPr>
+    </w:p>
+    <w:p>
+      <w:pPr>
+        <w:rPr>
+          <w:rFonts w:ascii="Cambria Math" w:hAnsi="Cambria Math"/>
+          <w:i/>
+          <w:lang w:val="en-US"/>
+        </w:rPr>
+      </w:pPr>
+      <w:r>
+        <w:rPr>
+          <w:rFonts w:ascii="Cambria Math" w:hAnsi="Cambria Math"/>
+          <w:i/>
+          <w:highlight w:val="lightGray"/>
+          <w:lang w:val="en-US"/>
+        </w:rPr>
+        <w:t>curl -d 'url="</w:t>
+      </w:r>
+      <w:hyperlink r:id="rId46" w:history="1">
+        <w:r>
+          <w:rPr>
+            <w:rStyle w:val="Hyperlink"/>
+            <w:rFonts w:ascii="Cambria Math" w:hAnsi="Cambria Math"/>
+            <w:i/>
+            <w:highlight w:val="lightGray"/>
+            <w:lang w:val="en-US"/>
+          </w:rPr>
+          <w:t>http</w:t>
+        </w:r>
+      </w:hyperlink>
+      <w:hyperlink r:id="rId47" w:history="1">
+        <w:r>
+          <w:rPr>
+            <w:rStyle w:val="Hyperlink"/>
+            <w:rFonts w:ascii="Cambria Math" w:hAnsi="Cambria Math"/>
+            <w:i/>
+            <w:highlight w:val="lightGray"/>
+            <w:lang w:val="en-US"/>
+          </w:rPr>
+          <w:t>://dash.akamaized.net/</w:t>
+        </w:r>
+      </w:hyperlink>
+      <w:hyperlink r:id="rId48" w:history="1">
+        <w:r>
+          <w:rPr>
+            <w:rStyle w:val="Hyperlink"/>
+            <w:rFonts w:ascii="Cambria Math" w:hAnsi="Cambria Math"/>
+            <w:i/>
+            <w:highlight w:val="lightGray"/>
+            <w:lang w:val="en-US"/>
+          </w:rPr>
+          <w:t>dash264</w:t>
+        </w:r>
+      </w:hyperlink>
+      <w:hyperlink r:id="rId49" w:history="1">
+        <w:r>
+          <w:rPr>
+            <w:rStyle w:val="Hyperlink"/>
+            <w:rFonts w:ascii="Cambria Math" w:hAnsi="Cambria Math"/>
+            <w:i/>
+            <w:highlight w:val="lightGray"/>
+            <w:lang w:val="en-US"/>
+          </w:rPr>
+          <w:t>/TestCases/</w:t>
+        </w:r>
+      </w:hyperlink>
+      <w:hyperlink r:id="rId50" w:history="1">
+        <w:r>
+          <w:rPr>
+            <w:rStyle w:val="Hyperlink"/>
+            <w:rFonts w:ascii="Cambria Math" w:hAnsi="Cambria Math"/>
+            <w:i/>
+            <w:highlight w:val="lightGray"/>
+            <w:lang w:val="en-US"/>
+          </w:rPr>
+          <w:t>1a/qualcomm/2/MultiRate.mpd</w:t>
+        </w:r>
+      </w:hyperlink>
+      <w:r>
+        <w:rPr>
+          <w:rFonts w:ascii="Cambria Math" w:hAnsi="Cambria Math"/>
+          <w:i/>
+          <w:highlight w:val="lightGray"/>
+          <w:lang w:val="en-US"/>
+        </w:rPr>
+        <w:t xml:space="preserve">”’ –d </w:t>
+      </w:r>
+      <w:proofErr w:type="spellStart"/>
+      <w:r>
+        <w:rPr>
+          <w:rFonts w:ascii="Cambria Math" w:hAnsi="Cambria Math"/>
+          <w:i/>
+          <w:highlight w:val="lightGray"/>
+          <w:lang w:val="en-US"/>
+        </w:rPr>
+        <w:t>ctawave</w:t>
+      </w:r>
+      <w:proofErr w:type="spellEnd"/>
+      <w:r>
+        <w:rPr>
+          <w:rFonts w:ascii="Cambria Math" w:hAnsi="Cambria Math"/>
+          <w:i/>
+          <w:highlight w:val="lightGray"/>
+          <w:lang w:val="en-US"/>
+        </w:rPr>
+        <w:t xml:space="preserve"> </w:t>
+      </w:r>
+      <w:r>
+        <w:rPr>
+          <w:rFonts w:ascii="Cambria Math" w:hAnsi="Cambria Math"/>
+          <w:i/>
+          <w:highlight w:val="lightGray"/>
+          <w:lang w:val="en-US"/>
+        </w:rPr>
+        <w:t xml:space="preserve">–d </w:t>
+      </w:r>
+      <w:r>
+        <w:rPr>
+          <w:rFonts w:ascii="Cambria Math" w:hAnsi="Cambria Math"/>
+          <w:i/>
+          <w:highlight w:val="lightGray"/>
+          <w:lang w:val="en-US"/>
+        </w:rPr>
+        <w:t>‘profile=”</w:t>
+      </w:r>
+      <w:proofErr w:type="spellStart"/>
+      <w:r>
+        <w:rPr>
+          <w:rFonts w:ascii="Cambria Math" w:hAnsi="Cambria Math"/>
+          <w:i/>
+          <w:highlight w:val="lightGray"/>
+          <w:lang w:val="en-US"/>
+        </w:rPr>
+        <w:t>AAC_Core</w:t>
+      </w:r>
+      <w:proofErr w:type="spellEnd"/>
+      <w:r>
+        <w:rPr>
+          <w:rFonts w:ascii="Cambria Math" w:hAnsi="Cambria Math"/>
+          <w:i/>
+          <w:highlight w:val="lightGray"/>
+          <w:lang w:val="en-US"/>
+        </w:rPr>
+        <w:t xml:space="preserve">”’ </w:t>
+      </w:r>
+      <w:r>
+        <w:rPr>
+          <w:rFonts w:ascii="Cambria Math" w:hAnsi="Cambria Math"/>
+          <w:i/>
+          <w:highlight w:val="lightGray"/>
+          <w:lang w:val="en-US"/>
+        </w:rPr>
+        <w:t> </w:t>
+      </w:r>
+      <w:hyperlink r:id="rId51" w:history="1">
+        <w:r>
+          <w:rPr>
+            <w:rStyle w:val="Hyperlink"/>
+            <w:rFonts w:ascii="Cambria Math" w:hAnsi="Cambria Math"/>
+            <w:i/>
+            <w:highlight w:val="lightGray"/>
+            <w:lang w:val="en-US"/>
+          </w:rPr>
+          <w:t>http://localhost</w:t>
+        </w:r>
+      </w:hyperlink>
+      <w:hyperlink r:id="rId52" w:history="1">
+        <w:r>
+          <w:rPr>
+            <w:rStyle w:val="Hyperlink"/>
+            <w:rFonts w:ascii="Cambria Math" w:hAnsi="Cambria Math"/>
+            <w:i/>
+            <w:highlight w:val="lightGray"/>
+            <w:lang w:val="en-US"/>
+          </w:rPr>
+          <w:t>/</w:t>
+        </w:r>
+      </w:hyperlink>
+      <w:r>
+        <w:rPr>
+          <w:rStyle w:val="Hyperlink"/>
+          <w:rFonts w:ascii="Cambria Math" w:eastAsiaTheme="minorEastAsia" w:hAnsi="Cambria Math"/>
+          <w:i/>
+          <w:highlight w:val="lightGray"/>
+          <w:lang w:val="en-US"/>
+        </w:rPr>
+        <w:t>DASH-IF-Conformance/Utils/Process.php</w:t>
+      </w:r>
+    </w:p>
+    <w:p>
+      <w:pPr>
+        <w:rPr>
+          <w:rFonts w:eastAsiaTheme="minorEastAsia"/>
+          <w:lang w:val="en-US"/>
+        </w:rPr>
+      </w:pPr>
+    </w:p>
+    <w:p>
+      <w:pPr>
+        <w:rPr>
+          <w:rFonts w:ascii="Cambria Math" w:hAnsi="Cambria Math"/>
+          <w:i/>
+          <w:lang w:val="en-US"/>
+        </w:rPr>
+      </w:pPr>
+      <w:r>
+        <w:rPr>
+          <w:rFonts w:ascii="Cambria Math" w:hAnsi="Cambria Math"/>
+          <w:i/>
+          <w:highlight w:val="lightGray"/>
+          <w:lang w:val="en-US"/>
+        </w:rPr>
+        <w:t>curl -d 'url="</w:t>
+      </w:r>
+      <w:hyperlink r:id="rId53" w:history="1">
+        <w:r>
+          <w:rPr>
+            <w:rStyle w:val="Hyperlink"/>
+            <w:rFonts w:ascii="Cambria Math" w:hAnsi="Cambria Math"/>
+            <w:i/>
+            <w:highlight w:val="lightGray"/>
+            <w:lang w:val="en-US"/>
+          </w:rPr>
+          <w:t>http</w:t>
+        </w:r>
+      </w:hyperlink>
+      <w:hyperlink r:id="rId54" w:history="1">
+        <w:r>
+          <w:rPr>
+            <w:rStyle w:val="Hyperlink"/>
+            <w:rFonts w:ascii="Cambria Math" w:hAnsi="Cambria Math"/>
+            <w:i/>
+            <w:highlight w:val="lightGray"/>
+            <w:lang w:val="en-US"/>
+          </w:rPr>
+          <w:t>://dash.akamaized.net/</w:t>
+        </w:r>
+      </w:hyperlink>
+      <w:hyperlink r:id="rId55" w:history="1">
+        <w:r>
+          <w:rPr>
+            <w:rStyle w:val="Hyperlink"/>
+            <w:rFonts w:ascii="Cambria Math" w:hAnsi="Cambria Math"/>
+            <w:i/>
+            <w:highlight w:val="lightGray"/>
+            <w:lang w:val="en-US"/>
+          </w:rPr>
+          <w:t>dash264</w:t>
+        </w:r>
+      </w:hyperlink>
+      <w:hyperlink r:id="rId56" w:history="1">
+        <w:r>
+          <w:rPr>
+            <w:rStyle w:val="Hyperlink"/>
+            <w:rFonts w:ascii="Cambria Math" w:hAnsi="Cambria Math"/>
+            <w:i/>
+            <w:highlight w:val="lightGray"/>
+            <w:lang w:val="en-US"/>
+          </w:rPr>
+          <w:t>/TestCases/</w:t>
+        </w:r>
+      </w:hyperlink>
+      <w:hyperlink r:id="rId57" w:history="1">
+        <w:r>
+          <w:rPr>
+            <w:rStyle w:val="Hyperlink"/>
+            <w:rFonts w:ascii="Cambria Math" w:hAnsi="Cambria Math"/>
+            <w:i/>
+            <w:highlight w:val="lightGray"/>
+            <w:lang w:val="en-US"/>
+          </w:rPr>
+          <w:t>1a/qualcomm/2/MultiRate.mpd</w:t>
+        </w:r>
+      </w:hyperlink>
+      <w:r>
+        <w:rPr>
+          <w:rFonts w:ascii="Cambria Math" w:hAnsi="Cambria Math"/>
+          <w:i/>
+          <w:highlight w:val="lightGray"/>
+          <w:lang w:val="en-US"/>
+        </w:rPr>
+        <w:t xml:space="preserve">”’ –d </w:t>
+      </w:r>
+      <w:proofErr w:type="spellStart"/>
+      <w:r>
+        <w:rPr>
+          <w:rFonts w:ascii="Cambria Math" w:hAnsi="Cambria Math"/>
+          <w:i/>
+          <w:highlight w:val="lightGray"/>
+          <w:lang w:val="en-US"/>
+        </w:rPr>
+        <w:t>ctawave</w:t>
+      </w:r>
+      <w:proofErr w:type="spellEnd"/>
+      <w:r>
+        <w:rPr>
+          <w:rFonts w:ascii="Cambria Math" w:hAnsi="Cambria Math"/>
+          <w:i/>
+          <w:highlight w:val="lightGray"/>
+          <w:lang w:val="en-US"/>
+        </w:rPr>
+        <w:t xml:space="preserve"> </w:t>
+      </w:r>
+      <w:r>
+        <w:rPr>
+          <w:rFonts w:ascii="Cambria Math" w:hAnsi="Cambria Math"/>
+          <w:i/>
+          <w:highlight w:val="lightGray"/>
+          <w:lang w:val="en-US"/>
+        </w:rPr>
+        <w:t xml:space="preserve">–d </w:t>
+      </w:r>
+      <w:r>
+        <w:rPr>
+          <w:rFonts w:ascii="Cambria Math" w:hAnsi="Cambria Math"/>
+          <w:i/>
+          <w:highlight w:val="lightGray"/>
+          <w:lang w:val="en-US"/>
+        </w:rPr>
+        <w:t>‘profile=</w:t>
+      </w:r>
+      <w:r>
+        <w:rPr>
+          <w:rFonts w:ascii="Cambria Math" w:hAnsi="Cambria Math"/>
+          <w:i/>
+          <w:highlight w:val="lightGray"/>
+          <w:lang w:val="en-US"/>
+        </w:rPr>
+        <w:t>[</w:t>
+      </w:r>
+      <w:r>
+        <w:rPr>
+          <w:rFonts w:ascii="Cambria Math" w:hAnsi="Cambria Math"/>
+          <w:i/>
+          <w:highlight w:val="lightGray"/>
+          <w:lang w:val="en-US"/>
+        </w:rPr>
+        <w:t>”</w:t>
+      </w:r>
+      <w:proofErr w:type="spellStart"/>
+      <w:r>
+        <w:rPr>
+          <w:rFonts w:ascii="Cambria Math" w:hAnsi="Cambria Math"/>
+          <w:i/>
+          <w:highlight w:val="lightGray"/>
+          <w:lang w:val="en-US"/>
+        </w:rPr>
+        <w:t>AAC_Core”</w:t>
+      </w:r>
+      <w:r>
+        <w:rPr>
+          <w:rFonts w:ascii="Cambria Math" w:hAnsi="Cambria Math"/>
+          <w:i/>
+          <w:highlight w:val="lightGray"/>
+          <w:lang w:val="en-US"/>
+        </w:rPr>
+        <w:t>,”HD</w:t>
+      </w:r>
+      <w:proofErr w:type="spellEnd"/>
+      <w:r>
+        <w:rPr>
+          <w:rFonts w:ascii="Cambria Math" w:hAnsi="Cambria Math"/>
+          <w:i/>
+          <w:highlight w:val="lightGray"/>
+          <w:lang w:val="en-US"/>
+        </w:rPr>
+        <w:t>”]</w:t>
+      </w:r>
+      <w:r>
+        <w:rPr>
+          <w:rFonts w:ascii="Cambria Math" w:hAnsi="Cambria Math"/>
+          <w:i/>
+          <w:highlight w:val="lightGray"/>
+          <w:lang w:val="en-US"/>
+        </w:rPr>
+        <w:t xml:space="preserve">’ </w:t>
+      </w:r>
+      <w:r>
+        <w:rPr>
+          <w:rFonts w:ascii="Cambria Math" w:hAnsi="Cambria Math"/>
+          <w:i/>
+          <w:highlight w:val="lightGray"/>
+          <w:lang w:val="en-US"/>
+        </w:rPr>
+        <w:t> </w:t>
+      </w:r>
+      <w:hyperlink r:id="rId58" w:history="1">
+        <w:r>
+          <w:rPr>
+            <w:rStyle w:val="Hyperlink"/>
+            <w:rFonts w:ascii="Cambria Math" w:hAnsi="Cambria Math"/>
+            <w:i/>
+            <w:highlight w:val="lightGray"/>
+            <w:lang w:val="en-US"/>
+          </w:rPr>
+          <w:t>http://localhost</w:t>
+        </w:r>
+      </w:hyperlink>
+      <w:hyperlink r:id="rId59" w:history="1">
+        <w:r>
+          <w:rPr>
+            <w:rStyle w:val="Hyperlink"/>
+            <w:rFonts w:ascii="Cambria Math" w:hAnsi="Cambria Math"/>
+            <w:i/>
+            <w:highlight w:val="lightGray"/>
+            <w:lang w:val="en-US"/>
+          </w:rPr>
+          <w:t>/</w:t>
+        </w:r>
+      </w:hyperlink>
+      <w:r>
+        <w:rPr>
+          <w:rStyle w:val="Hyperlink"/>
+          <w:rFonts w:ascii="Cambria Math" w:eastAsiaTheme="minorEastAsia" w:hAnsi="Cambria Math"/>
+          <w:i/>
+          <w:highlight w:val="lightGray"/>
+          <w:lang w:val="en-US"/>
+        </w:rPr>
+        <w:t>DASH-IF-Conformance/Utils/Process.php</w:t>
+      </w:r>
+    </w:p>
+    <w:p>
+      <w:pPr>
+        <w:rPr>
+          <w:rFonts w:eastAsiaTheme="minorEastAsia"/>
+          <w:lang w:val="en-US"/>
+        </w:rPr>
+      </w:pPr>
+    </w:p>
+    <w:p>
+      <w:pPr>
+        <w:rPr>
+          <w:rFonts w:ascii="Cambria Math" w:hAnsi="Cambria Math"/>
+          <w:i/>
+          <w:lang w:val="en-US"/>
+        </w:rPr>
+      </w:pPr>
+      <w:r>
+        <w:rPr>
+          <w:rFonts w:ascii="Cambria Math" w:hAnsi="Cambria Math"/>
+          <w:i/>
+          <w:highlight w:val="lightGray"/>
+          <w:lang w:val="en-US"/>
+        </w:rPr>
+        <w:t>curl -d 'url="</w:t>
+      </w:r>
+      <w:hyperlink r:id="rId60" w:history="1">
+        <w:r>
+          <w:rPr>
+            <w:rStyle w:val="Hyperlink"/>
+            <w:rFonts w:ascii="Cambria Math" w:hAnsi="Cambria Math"/>
+            <w:i/>
+            <w:highlight w:val="lightGray"/>
+            <w:lang w:val="en-US"/>
+          </w:rPr>
+          <w:t>http</w:t>
+        </w:r>
+      </w:hyperlink>
+      <w:hyperlink r:id="rId61" w:history="1">
+        <w:r>
+          <w:rPr>
+            <w:rStyle w:val="Hyperlink"/>
+            <w:rFonts w:ascii="Cambria Math" w:hAnsi="Cambria Math"/>
+            <w:i/>
+            <w:highlight w:val="lightGray"/>
+            <w:lang w:val="en-US"/>
+          </w:rPr>
+          <w:t>://dash.akamaized.net/</w:t>
+        </w:r>
+      </w:hyperlink>
+      <w:hyperlink r:id="rId62" w:history="1">
+        <w:r>
+          <w:rPr>
+            <w:rStyle w:val="Hyperlink"/>
+            <w:rFonts w:ascii="Cambria Math" w:hAnsi="Cambria Math"/>
+            <w:i/>
+            <w:highlight w:val="lightGray"/>
+            <w:lang w:val="en-US"/>
+          </w:rPr>
+          <w:t>dash264</w:t>
+        </w:r>
+      </w:hyperlink>
+      <w:hyperlink r:id="rId63" w:history="1">
+        <w:r>
+          <w:rPr>
+            <w:rStyle w:val="Hyperlink"/>
+            <w:rFonts w:ascii="Cambria Math" w:hAnsi="Cambria Math"/>
+            <w:i/>
+            <w:highlight w:val="lightGray"/>
+            <w:lang w:val="en-US"/>
+          </w:rPr>
+          <w:t>/TestCases/</w:t>
+        </w:r>
+      </w:hyperlink>
+      <w:hyperlink r:id="rId64" w:history="1">
+        <w:r>
+          <w:rPr>
+            <w:rStyle w:val="Hyperlink"/>
+            <w:rFonts w:ascii="Cambria Math" w:hAnsi="Cambria Math"/>
+            <w:i/>
+            <w:highlight w:val="lightGray"/>
+            <w:lang w:val="en-US"/>
+          </w:rPr>
+          <w:t>1a/qualcomm/2/MultiRate.mpd</w:t>
+        </w:r>
+      </w:hyperlink>
+      <w:r>
+        <w:rPr>
+          <w:rFonts w:ascii="Cambria Math" w:hAnsi="Cambria Math"/>
+          <w:i/>
+          <w:highlight w:val="lightGray"/>
+          <w:lang w:val="en-US"/>
+        </w:rPr>
+        <w:t xml:space="preserve">”’ –d </w:t>
+      </w:r>
+      <w:proofErr w:type="spellStart"/>
+      <w:r>
+        <w:rPr>
+          <w:rFonts w:ascii="Cambria Math" w:hAnsi="Cambria Math"/>
+          <w:i/>
+          <w:highlight w:val="lightGray"/>
+          <w:lang w:val="en-US"/>
+        </w:rPr>
+        <w:t>ctawave</w:t>
+      </w:r>
+      <w:proofErr w:type="spellEnd"/>
+      <w:r>
+        <w:rPr>
+          <w:rFonts w:ascii="Cambria Math" w:hAnsi="Cambria Math"/>
+          <w:i/>
+          <w:highlight w:val="lightGray"/>
+          <w:lang w:val="en-US"/>
+        </w:rPr>
+        <w:t xml:space="preserve"> </w:t>
+      </w:r>
+      <w:r>
+        <w:rPr>
+          <w:rFonts w:ascii="Cambria Math" w:hAnsi="Cambria Math"/>
+          <w:i/>
+          <w:highlight w:val="lightGray"/>
+          <w:lang w:val="en-US"/>
+        </w:rPr>
+        <w:t xml:space="preserve">–d </w:t>
+      </w:r>
+      <w:r>
+        <w:rPr>
+          <w:rFonts w:ascii="Cambria Math" w:hAnsi="Cambria Math"/>
+          <w:i/>
+          <w:highlight w:val="lightGray"/>
+          <w:lang w:val="en-US"/>
+        </w:rPr>
+        <w:t>‘profile=[”</w:t>
+      </w:r>
+      <w:proofErr w:type="spellStart"/>
+      <w:r>
+        <w:rPr>
+          <w:rFonts w:ascii="Cambria Math" w:hAnsi="Cambria Math"/>
+          <w:i/>
+          <w:highlight w:val="lightGray"/>
+          <w:lang w:val="en-US"/>
+        </w:rPr>
+        <w:t>caac</w:t>
+      </w:r>
+      <w:proofErr w:type="spellEnd"/>
+      <w:r>
+        <w:rPr>
+          <w:rFonts w:ascii="Cambria Math" w:hAnsi="Cambria Math"/>
+          <w:i/>
+          <w:highlight w:val="lightGray"/>
+          <w:lang w:val="en-US"/>
+        </w:rPr>
+        <w:t>”,”</w:t>
+      </w:r>
+      <w:proofErr w:type="spellStart"/>
+      <w:r>
+        <w:rPr>
+          <w:rFonts w:ascii="Cambria Math" w:hAnsi="Cambria Math"/>
+          <w:i/>
+          <w:highlight w:val="lightGray"/>
+          <w:lang w:val="en-US"/>
+        </w:rPr>
+        <w:t>cfhd</w:t>
+      </w:r>
+      <w:proofErr w:type="spellEnd"/>
+      <w:r>
+        <w:rPr>
+          <w:rFonts w:ascii="Cambria Math" w:hAnsi="Cambria Math"/>
+          <w:i/>
+          <w:highlight w:val="lightGray"/>
+          <w:lang w:val="en-US"/>
+        </w:rPr>
+        <w:t xml:space="preserve">”]’ </w:t>
+      </w:r>
+      <w:r>
+        <w:rPr>
+          <w:rFonts w:ascii="Cambria Math" w:hAnsi="Cambria Math"/>
+          <w:i/>
+          <w:highlight w:val="lightGray"/>
+          <w:lang w:val="en-US"/>
+        </w:rPr>
+        <w:t> </w:t>
+      </w:r>
+      <w:hyperlink r:id="rId65" w:history="1">
+        <w:r>
+          <w:rPr>
+            <w:rStyle w:val="Hyperlink"/>
+            <w:rFonts w:ascii="Cambria Math" w:hAnsi="Cambria Math"/>
+            <w:i/>
+            <w:highlight w:val="lightGray"/>
+            <w:lang w:val="en-US"/>
+          </w:rPr>
+          <w:t>http://localhost</w:t>
+        </w:r>
+      </w:hyperlink>
+      <w:hyperlink r:id="rId66" w:history="1">
+        <w:r>
+          <w:rPr>
+            <w:rStyle w:val="Hyperlink"/>
+            <w:rFonts w:ascii="Cambria Math" w:hAnsi="Cambria Math"/>
+            <w:i/>
+            <w:highlight w:val="lightGray"/>
+            <w:lang w:val="en-US"/>
+          </w:rPr>
+          <w:t>/</w:t>
+        </w:r>
+      </w:hyperlink>
+      <w:r>
+        <w:rPr>
+          <w:rStyle w:val="Hyperlink"/>
+          <w:rFonts w:ascii="Cambria Math" w:eastAsiaTheme="minorEastAsia" w:hAnsi="Cambria Math"/>
+          <w:i/>
+          <w:highlight w:val="lightGray"/>
+          <w:lang w:val="en-US"/>
+        </w:rPr>
+        <w:t>DASH-IF-Conformance/Utils/Process.php</w:t>
+      </w:r>
+    </w:p>
+    <w:p>
+      <w:pPr>
+        <w:rPr>
+          <w:rFonts w:eastAsiaTheme="minorEastAsia"/>
+          <w:lang w:val="en-US"/>
+        </w:rPr>
+      </w:pPr>
+    </w:p>
+    <w:p>
+      <w:pPr>
+        <w:rPr>
+          <w:rFonts w:eastAsiaTheme="minorEastAsia"/>
+          <w:lang w:val="en-US"/>
+        </w:rPr>
+      </w:pPr>
+      <w:r>
+        <w:rPr>
+          <w:rFonts w:eastAsiaTheme="minorEastAsia"/>
+          <w:lang w:val="en-US"/>
+        </w:rPr>
+        <w:t>The result section contains the informational statements on which track/s conformed with the specified media profile or whether no track conforms.</w:t>
+      </w:r>
+    </w:p>
+    <w:p>
+      <w:pPr>
         <w:pStyle w:val="Heading4"/>
         <w:rPr>
           <w:rFonts w:asciiTheme="minorHAnsi" w:hAnsiTheme="minorHAnsi" w:cstheme="minorHAnsi"/>
@@ -12118,6 +13609,7 @@
         </w:rPr>
         <w:t xml:space="preserve">Using </w:t>
       </w:r>
+      <w:proofErr w:type="spellStart"/>
       <w:r>
         <w:rPr>
           <w:rFonts w:asciiTheme="minorHAnsi" w:hAnsiTheme="minorHAnsi" w:cstheme="minorHAnsi"/>
@@ -12127,18 +13619,33 @@
         </w:rPr>
         <w:t>wget</w:t>
       </w:r>
-    </w:p>
-    <w:p>
-      <w:pPr>
-        <w:rPr>
-          <w:lang w:val="en-US"/>
-        </w:rPr>
-      </w:pPr>
-      <w:r>
-        <w:rPr>
-          <w:lang w:val="en-US"/>
-        </w:rPr>
-        <w:t xml:space="preserve">When using wget, the </w:t>
+      <w:proofErr w:type="spellEnd"/>
+    </w:p>
+    <w:p>
+      <w:pPr>
+        <w:rPr>
+          <w:lang w:val="en-US"/>
+        </w:rPr>
+      </w:pPr>
+      <w:r>
+        <w:rPr>
+          <w:lang w:val="en-US"/>
+        </w:rPr>
+        <w:t xml:space="preserve">When using </w:t>
+      </w:r>
+      <w:proofErr w:type="spellStart"/>
+      <w:r>
+        <w:rPr>
+          <w:lang w:val="en-US"/>
+        </w:rPr>
+        <w:t>wget</w:t>
+      </w:r>
+      <w:proofErr w:type="spellEnd"/>
+      <w:r>
+        <w:rPr>
+          <w:lang w:val="en-US"/>
+        </w:rPr>
+        <w:t xml:space="preserve">, the </w:t>
       </w:r>
       <w:r>
         <w:rPr>
@@ -12225,7 +13732,7 @@
                     </pic:cNvPicPr>
                   </pic:nvPicPr>
                   <pic:blipFill>
-                    <a:blip r:embed="rId46" cstate="print">
+                    <a:blip r:embed="rId67" cstate="print">
                       <a:extLst>
                         <a:ext uri="{28A0092B-C50C-407E-A947-70E740481C1C}">
                           <a14:useLocalDpi xmlns:a14="http://schemas.microsoft.com/office/drawing/2010/main" val="0"/>
@@ -12262,8 +13769,8 @@
           <w:lang w:val="en-US"/>
         </w:rPr>
       </w:pPr>
-      <w:bookmarkStart w:id="61" w:name="_Ref535941289"/>
-      <w:bookmarkStart w:id="62" w:name="_Toc536005908"/>
+      <w:bookmarkStart w:id="62" w:name="_Ref535941289"/>
+      <w:bookmarkStart w:id="63" w:name="_Toc536005908"/>
       <w:r>
         <w:t xml:space="preserve">Figure </w:t>
       </w:r>
@@ -12297,15 +13804,20 @@
         </w:rPr>
         <w:fldChar w:fldCharType="end"/>
       </w:r>
-      <w:bookmarkEnd w:id="61"/>
+      <w:bookmarkEnd w:id="62"/>
       <w:r>
         <w:t xml:space="preserve">: </w:t>
       </w:r>
       <w:r>
         <w:t xml:space="preserve">Conformance test </w:t>
       </w:r>
-      <w:r>
-        <w:t xml:space="preserve">wget </w:t>
+      <w:proofErr w:type="spellStart"/>
+      <w:r>
+        <w:t>wget</w:t>
+      </w:r>
+      <w:proofErr w:type="spellEnd"/>
+      <w:r>
+        <w:t xml:space="preserve"> </w:t>
       </w:r>
       <w:r>
         <w:t>command syntax with separate -d flags in case of MPD URL usage</w:t>
@@ -12313,7 +13825,7 @@
       <w:r>
         <w:t>.</w:t>
       </w:r>
-      <w:bookmarkEnd w:id="62"/>
+      <w:bookmarkEnd w:id="63"/>
     </w:p>
     <w:p>
       <w:pPr>
@@ -12353,6 +13865,7 @@
           <w:lang w:val="en-US"/>
         </w:rPr>
       </w:pPr>
+      <w:proofErr w:type="spellStart"/>
       <w:r>
         <w:rPr>
           <w:rFonts w:ascii="Cambria Math" w:hAnsi="Cambria Math"/>
@@ -12362,6 +13875,7 @@
         </w:rPr>
         <w:t>wget</w:t>
       </w:r>
+      <w:proofErr w:type="spellEnd"/>
       <w:r>
         <w:rPr>
           <w:rFonts w:ascii="Cambria Math" w:hAnsi="Cambria Math"/>
@@ -12407,7 +13921,7 @@
         </w:rPr>
         <w:t>=</w:t>
       </w:r>
-      <w:hyperlink r:id="rId47" w:history="1">
+      <w:hyperlink r:id="rId68" w:history="1">
         <w:r>
           <w:rPr>
             <w:rStyle w:val="Hyperlink"/>
@@ -12419,7 +13933,7 @@
           <w:t>http</w:t>
         </w:r>
       </w:hyperlink>
-      <w:hyperlink r:id="rId48" w:history="1">
+      <w:hyperlink r:id="rId69" w:history="1">
         <w:r>
           <w:rPr>
             <w:rStyle w:val="Hyperlink"/>
@@ -12431,7 +13945,7 @@
           <w:t>://dash.akamaized.net/</w:t>
         </w:r>
       </w:hyperlink>
-      <w:hyperlink r:id="rId49" w:history="1">
+      <w:hyperlink r:id="rId70" w:history="1">
         <w:r>
           <w:rPr>
             <w:rStyle w:val="Hyperlink"/>
@@ -12443,7 +13957,7 @@
           <w:t>dash264</w:t>
         </w:r>
       </w:hyperlink>
-      <w:hyperlink r:id="rId50" w:history="1">
+      <w:hyperlink r:id="rId71" w:history="1">
         <w:r>
           <w:rPr>
             <w:rStyle w:val="Hyperlink"/>
@@ -12455,7 +13969,7 @@
           <w:t>/TestCases/</w:t>
         </w:r>
       </w:hyperlink>
-      <w:hyperlink r:id="rId51" w:history="1">
+      <w:hyperlink r:id="rId72" w:history="1">
         <w:r>
           <w:rPr>
             <w:rStyle w:val="Hyperlink"/>
@@ -12485,7 +13999,7 @@
         </w:rPr>
         <w:t xml:space="preserve">' </w:t>
       </w:r>
-      <w:hyperlink r:id="rId52" w:history="1">
+      <w:hyperlink r:id="rId73" w:history="1">
         <w:r>
           <w:rPr>
             <w:rStyle w:val="Hyperlink"/>
@@ -12505,125 +14019,125 @@
           <w:lang w:val="en-US"/>
         </w:rPr>
       </w:pPr>
-      <w:bookmarkStart w:id="63" w:name="_Toc536005880"/>
-      <w:bookmarkEnd w:id="47"/>
-      <w:r>
-        <w:rPr>
+      <w:bookmarkStart w:id="64" w:name="_Toc536005880"/>
+      <w:bookmarkEnd w:id="46"/>
+      <w:r>
+        <w:rPr>
+          <w:lang w:val="en-US"/>
+        </w:rPr>
+        <w:t>Running Conformance Test</w:t>
+      </w:r>
+      <w:bookmarkEnd w:id="64"/>
+    </w:p>
+    <w:p>
+      <w:pPr>
+        <w:rPr>
+          <w:lang w:val="en-US"/>
+        </w:rPr>
+      </w:pPr>
+      <w:r>
+        <w:rPr>
+          <w:lang w:val="en-US"/>
+        </w:rPr>
+        <w:t>A command line tool of preference should be opened and the directory should be changed to the DASH-IF-Conformance project directory. Here, the formed command should be typed. When pressed “Enter”, conformance testing starts.</w:t>
+      </w:r>
+    </w:p>
+    <w:p>
+      <w:pPr>
+        <w:pStyle w:val="Heading3"/>
+        <w:rPr>
+          <w:lang w:val="en-US"/>
+        </w:rPr>
+      </w:pPr>
+      <w:bookmarkStart w:id="65" w:name="_Toc536005881"/>
+      <w:r>
+        <w:rPr>
+          <w:lang w:val="en-US"/>
+        </w:rPr>
+        <w:t>Obtaining Conformance Test Results</w:t>
+      </w:r>
+      <w:bookmarkEnd w:id="65"/>
+    </w:p>
+    <w:p>
+      <w:pPr>
+        <w:rPr>
+          <w:lang w:val="en-US"/>
+        </w:rPr>
+      </w:pPr>
+      <w:r>
+        <w:rPr>
+          <w:lang w:val="en-US"/>
+        </w:rPr>
+        <w:t>After the complete conformance testing finishes, the results are printed on the command line</w:t>
+      </w:r>
+      <w:r>
+        <w:rPr>
+          <w:lang w:val="en-US"/>
+        </w:rPr>
+        <w:t xml:space="preserve"> as shown in </w:t>
+      </w:r>
+      <w:r>
+        <w:rPr>
+          <w:lang w:val="en-US"/>
+        </w:rPr>
+        <w:fldChar w:fldCharType="begin"/>
+      </w:r>
+      <w:r>
+        <w:rPr>
+          <w:lang w:val="en-US"/>
+        </w:rPr>
+        <w:instrText xml:space="preserve"> REF _Ref536005627 \h </w:instrText>
+      </w:r>
+      <w:r>
+        <w:rPr>
+          <w:lang w:val="en-US"/>
+        </w:rPr>
+      </w:r>
+      <w:r>
+        <w:rPr>
+          <w:lang w:val="en-US"/>
+        </w:rPr>
+        <w:fldChar w:fldCharType="separate"/>
+      </w:r>
+      <w:r>
+        <w:t xml:space="preserve">Figure </w:t>
+      </w:r>
+      <w:r>
+        <w:rPr>
+          <w:noProof/>
+        </w:rPr>
+        <w:t>24</w:t>
+      </w:r>
+      <w:r>
+        <w:rPr>
+          <w:lang w:val="en-US"/>
+        </w:rPr>
+        <w:fldChar w:fldCharType="end"/>
+      </w:r>
+      <w:r>
+        <w:rPr>
+          <w:lang w:val="en-US"/>
+        </w:rPr>
+        <w:t xml:space="preserve">. </w:t>
+      </w:r>
+    </w:p>
+    <w:p>
+      <w:pPr>
+        <w:rPr>
+          <w:lang w:val="en-US"/>
+        </w:rPr>
+      </w:pPr>
+    </w:p>
+    <w:p>
+      <w:pPr>
+        <w:keepNext/>
+      </w:pPr>
+      <w:r>
+        <w:rPr>
+          <w:noProof/>
           <w:lang w:val="en-US"/>
         </w:rPr>
         <w:lastRenderedPageBreak/>
-        <w:t>Running Conformance Test</w:t>
-      </w:r>
-      <w:bookmarkEnd w:id="63"/>
-    </w:p>
-    <w:p>
-      <w:pPr>
-        <w:rPr>
-          <w:lang w:val="en-US"/>
-        </w:rPr>
-      </w:pPr>
-      <w:r>
-        <w:rPr>
-          <w:lang w:val="en-US"/>
-        </w:rPr>
-        <w:t>A command line tool of preference should be opened and the directory should be changed to the DASH-IF-Conformance project directory. Here, the formed command should be typed. When pressed “Enter”, conformance testing starts.</w:t>
-      </w:r>
-    </w:p>
-    <w:p>
-      <w:pPr>
-        <w:pStyle w:val="Heading3"/>
-        <w:rPr>
-          <w:lang w:val="en-US"/>
-        </w:rPr>
-      </w:pPr>
-      <w:bookmarkStart w:id="64" w:name="_Toc536005881"/>
-      <w:r>
-        <w:rPr>
-          <w:lang w:val="en-US"/>
-        </w:rPr>
-        <w:t>Obtaining Conformance Test Results</w:t>
-      </w:r>
-      <w:bookmarkEnd w:id="64"/>
-    </w:p>
-    <w:p>
-      <w:pPr>
-        <w:rPr>
-          <w:lang w:val="en-US"/>
-        </w:rPr>
-      </w:pPr>
-      <w:r>
-        <w:rPr>
-          <w:lang w:val="en-US"/>
-        </w:rPr>
-        <w:t>After the complete conformance testing finishes, the results are printed on the command line</w:t>
-      </w:r>
-      <w:r>
-        <w:rPr>
-          <w:lang w:val="en-US"/>
-        </w:rPr>
-        <w:t xml:space="preserve"> as shown in </w:t>
-      </w:r>
-      <w:r>
-        <w:rPr>
-          <w:lang w:val="en-US"/>
-        </w:rPr>
-        <w:fldChar w:fldCharType="begin"/>
-      </w:r>
-      <w:r>
-        <w:rPr>
-          <w:lang w:val="en-US"/>
-        </w:rPr>
-        <w:instrText xml:space="preserve"> REF _Ref536005627 \h </w:instrText>
-      </w:r>
-      <w:r>
-        <w:rPr>
-          <w:lang w:val="en-US"/>
-        </w:rPr>
-      </w:r>
-      <w:r>
-        <w:rPr>
-          <w:lang w:val="en-US"/>
-        </w:rPr>
-        <w:fldChar w:fldCharType="separate"/>
-      </w:r>
-      <w:r>
-        <w:t xml:space="preserve">Figure </w:t>
-      </w:r>
-      <w:r>
-        <w:rPr>
-          <w:noProof/>
-        </w:rPr>
-        <w:t>24</w:t>
-      </w:r>
-      <w:r>
-        <w:rPr>
-          <w:lang w:val="en-US"/>
-        </w:rPr>
-        <w:fldChar w:fldCharType="end"/>
-      </w:r>
-      <w:r>
-        <w:rPr>
-          <w:lang w:val="en-US"/>
-        </w:rPr>
-        <w:t xml:space="preserve">. </w:t>
-      </w:r>
-    </w:p>
-    <w:p>
-      <w:pPr>
-        <w:rPr>
-          <w:lang w:val="en-US"/>
-        </w:rPr>
-      </w:pPr>
-    </w:p>
-    <w:p>
-      <w:pPr>
-        <w:keepNext/>
-      </w:pPr>
-      <w:r>
-        <w:rPr>
-          <w:noProof/>
-          <w:lang w:val="en-US"/>
-        </w:rPr>
         <w:drawing>
           <wp:inline distT="0" distB="0" distL="0" distR="0" wp14:anchorId="2B2543AB" wp14:editId="49A03089">
             <wp:extent cx="5943600" cy="2990088"/>
@@ -12642,7 +14156,7 @@
                     </pic:cNvPicPr>
                   </pic:nvPicPr>
                   <pic:blipFill>
-                    <a:blip r:embed="rId53" cstate="print">
+                    <a:blip r:embed="rId74" cstate="print">
                       <a:extLst>
                         <a:ext uri="{28A0092B-C50C-407E-A947-70E740481C1C}">
                           <a14:useLocalDpi xmlns:a14="http://schemas.microsoft.com/office/drawing/2010/main" val="0"/>
@@ -12684,8 +14198,8 @@
           <w:lang w:val="en-US"/>
         </w:rPr>
       </w:pPr>
-      <w:bookmarkStart w:id="65" w:name="_Ref536005627"/>
-      <w:bookmarkStart w:id="66" w:name="_Toc536005909"/>
+      <w:bookmarkStart w:id="66" w:name="_Ref536005627"/>
+      <w:bookmarkStart w:id="67" w:name="_Toc536005909"/>
       <w:r>
         <w:t xml:space="preserve">Figure </w:t>
       </w:r>
@@ -12719,11 +14233,11 @@
         </w:rPr>
         <w:fldChar w:fldCharType="end"/>
       </w:r>
-      <w:bookmarkEnd w:id="65"/>
+      <w:bookmarkEnd w:id="66"/>
       <w:r>
         <w:t>: Command line output.</w:t>
       </w:r>
-      <w:bookmarkEnd w:id="66"/>
+      <w:bookmarkEnd w:id="67"/>
     </w:p>
     <w:p>
       <w:pPr>
@@ -12822,7 +14336,23 @@
         <w:pStyle w:val="ListParagraph"/>
       </w:pPr>
       <w:r>
-        <w:t xml:space="preserve">This section consists of Xlink Validation, MPD Validation and Schematron Validation results. When these three parts of this section does not pass the conformance test, the even if </w:t>
+        <w:t xml:space="preserve">This section consists of </w:t>
+      </w:r>
+      <w:proofErr w:type="spellStart"/>
+      <w:r>
+        <w:t>Xlink</w:t>
+      </w:r>
+      <w:proofErr w:type="spellEnd"/>
+      <w:r>
+        <w:t xml:space="preserve"> Validation, MPD Validation and </w:t>
+      </w:r>
+      <w:proofErr w:type="spellStart"/>
+      <w:r>
+        <w:t>Schematron</w:t>
+      </w:r>
+      <w:proofErr w:type="spellEnd"/>
+      <w:r>
+        <w:t xml:space="preserve"> Validation results. When these three parts of this section does not pass the conformance test, the even if </w:t>
       </w:r>
       <w:r>
         <w:rPr>
@@ -12898,7 +14428,6 @@
         </w:rPr>
       </w:pPr>
       <w:r>
-        <w:lastRenderedPageBreak/>
         <w:t xml:space="preserve">This section consists of representation validation results performed for each individual Representation. In the case that </w:t>
       </w:r>
       <w:r>
@@ -13008,7 +14537,11 @@
         <w:t>provided</w:t>
       </w:r>
       <w:r>
-        <w:t xml:space="preserve">, this validation is not performed; and hence, this section does not appear on </w:t>
+        <w:t xml:space="preserve">, this validation is not performed; and hence, this section does not </w:t>
+      </w:r>
+      <w:r>
+        <w:lastRenderedPageBreak/>
+        <w:t xml:space="preserve">appear on </w:t>
       </w:r>
       <w:r>
         <w:t>command line</w:t>
@@ -13084,8 +14617,8 @@
           <w:lang w:val="en-US"/>
         </w:rPr>
       </w:pPr>
-      <w:bookmarkStart w:id="67" w:name="_Ref519152032"/>
-      <w:bookmarkStart w:id="68" w:name="_Toc536005882"/>
+      <w:bookmarkStart w:id="68" w:name="_Ref519152032"/>
+      <w:bookmarkStart w:id="69" w:name="_Toc536005882"/>
       <w:r>
         <w:rPr>
           <w:lang w:val="en-US"/>
@@ -13140,8 +14673,8 @@
         </w:rPr>
         <w:t>ool</w:t>
       </w:r>
-      <w:bookmarkEnd w:id="67"/>
       <w:bookmarkEnd w:id="68"/>
+      <w:bookmarkEnd w:id="69"/>
     </w:p>
     <w:p>
       <w:r>
@@ -13259,7 +14792,7 @@
                     </pic:cNvPicPr>
                   </pic:nvPicPr>
                   <pic:blipFill>
-                    <a:blip r:embed="rId54">
+                    <a:blip r:embed="rId75">
                       <a:extLst>
                         <a:ext uri="{28A0092B-C50C-407E-A947-70E740481C1C}">
                           <a14:useLocalDpi xmlns:a14="http://schemas.microsoft.com/office/drawing/2010/main" val="0"/>
@@ -13298,8 +14831,8 @@
         <w:pStyle w:val="Caption"/>
         <w:jc w:val="center"/>
       </w:pPr>
-      <w:bookmarkStart w:id="69" w:name="_Ref535942980"/>
-      <w:bookmarkStart w:id="70" w:name="_Toc536005910"/>
+      <w:bookmarkStart w:id="70" w:name="_Ref535942980"/>
+      <w:bookmarkStart w:id="71" w:name="_Toc536005910"/>
       <w:r>
         <w:t xml:space="preserve">Figure </w:t>
       </w:r>
@@ -13333,21 +14866,21 @@
         </w:rPr>
         <w:fldChar w:fldCharType="end"/>
       </w:r>
-      <w:bookmarkEnd w:id="69"/>
+      <w:bookmarkEnd w:id="70"/>
       <w:r>
         <w:t>: Live conformance tool user interface.</w:t>
       </w:r>
-      <w:bookmarkEnd w:id="70"/>
+      <w:bookmarkEnd w:id="71"/>
     </w:p>
     <w:p>
       <w:pPr>
         <w:pStyle w:val="Heading3"/>
       </w:pPr>
-      <w:bookmarkStart w:id="71" w:name="_Toc536005883"/>
+      <w:bookmarkStart w:id="72" w:name="_Toc536005883"/>
       <w:r>
         <w:t>Accessing Live Conformance Tool</w:t>
       </w:r>
-      <w:bookmarkEnd w:id="71"/>
+      <w:bookmarkEnd w:id="72"/>
     </w:p>
     <w:p>
       <w:r>
@@ -13368,7 +14901,7 @@
       <w:r>
         <w:t xml:space="preserve"> </w:t>
       </w:r>
-      <w:hyperlink r:id="rId55" w:history="1">
+      <w:hyperlink r:id="rId76" w:history="1">
         <w:r>
           <w:rPr>
             <w:rStyle w:val="Hyperlink"/>
@@ -13397,7 +14930,7 @@
       <w:r>
         <w:t xml:space="preserve">Publicly from </w:t>
       </w:r>
-      <w:hyperlink r:id="rId56" w:history="1">
+      <w:hyperlink r:id="rId77" w:history="1">
         <w:r>
           <w:rPr>
             <w:rStyle w:val="Hyperlink"/>
@@ -13423,11 +14956,19 @@
       <w:r>
         <w:t xml:space="preserve"> </w:t>
       </w:r>
+      <w:proofErr w:type="spellStart"/>
       <w:r>
         <w:rPr>
           <w:rStyle w:val="Hyperlink"/>
         </w:rPr>
-        <w:t>DynamicServiceValidator/index.html</w:t>
+        <w:t>DynamicServiceValidator</w:t>
+      </w:r>
+      <w:proofErr w:type="spellEnd"/>
+      <w:r>
+        <w:rPr>
+          <w:rStyle w:val="Hyperlink"/>
+        </w:rPr>
+        <w:t>/index.html</w:t>
       </w:r>
       <w:r>
         <w:t xml:space="preserve"> </w:t>
@@ -13436,70 +14977,67 @@
     <w:p/>
     <w:p>
       <w:r>
-        <w:t xml:space="preserve">The first access option is triggered when a dynamic-type MPD is detected on the DASH-IF Conformance software. When this happens, the user interface provides a link to the Dynamic </w:t>
-      </w:r>
-      <w:r>
+        <w:t xml:space="preserve">The first access option is triggered when a dynamic-type MPD is detected on the DASH-IF Conformance software. When this happens, the user interface provides a link to the Dynamic Service Validator user interface as shown in </w:t>
+      </w:r>
+      <w:r>
+        <w:fldChar w:fldCharType="begin"/>
+      </w:r>
+      <w:r>
+        <w:instrText xml:space="preserve"> REF _Ref535944332 \h </w:instrText>
+      </w:r>
+      <w:r>
+        <w:fldChar w:fldCharType="separate"/>
+      </w:r>
+      <w:r>
+        <w:t xml:space="preserve">Figure </w:t>
+      </w:r>
+      <w:r>
+        <w:rPr>
+          <w:noProof/>
+        </w:rPr>
+        <w:t>26</w:t>
+      </w:r>
+      <w:r>
+        <w:fldChar w:fldCharType="end"/>
+      </w:r>
+      <w:r>
+        <w:t xml:space="preserve">. When clicked on the link the user interface opens up in a new tab with MPD URL already input to the input bar of the user interface as depicted in </w:t>
+      </w:r>
+      <w:r>
+        <w:fldChar w:fldCharType="begin"/>
+      </w:r>
+      <w:r>
+        <w:instrText xml:space="preserve"> REF _Ref535944338 \h </w:instrText>
+      </w:r>
+      <w:r>
+        <w:fldChar w:fldCharType="separate"/>
+      </w:r>
+      <w:r>
+        <w:t xml:space="preserve">Figure </w:t>
+      </w:r>
+      <w:r>
+        <w:rPr>
+          <w:noProof/>
+        </w:rPr>
+        <w:t>27</w:t>
+      </w:r>
+      <w:r>
+        <w:fldChar w:fldCharType="end"/>
+      </w:r>
+      <w:r>
+        <w:t>.</w:t>
+      </w:r>
+    </w:p>
+    <w:p/>
+    <w:p>
+      <w:pPr>
+        <w:keepNext/>
+      </w:pPr>
+      <w:r>
+        <w:rPr>
+          <w:noProof/>
+        </w:rPr>
         <w:lastRenderedPageBreak/>
-        <w:t xml:space="preserve">Service Validator user interface as shown in </w:t>
-      </w:r>
-      <w:r>
-        <w:fldChar w:fldCharType="begin"/>
-      </w:r>
-      <w:r>
-        <w:instrText xml:space="preserve"> REF _Ref535944332 \h </w:instrText>
-      </w:r>
-      <w:r>
-        <w:fldChar w:fldCharType="separate"/>
-      </w:r>
-      <w:r>
-        <w:t xml:space="preserve">Figure </w:t>
-      </w:r>
-      <w:r>
-        <w:rPr>
-          <w:noProof/>
-        </w:rPr>
-        <w:t>26</w:t>
-      </w:r>
-      <w:r>
-        <w:fldChar w:fldCharType="end"/>
-      </w:r>
-      <w:r>
-        <w:t xml:space="preserve">. When clicked on the link the user interface opens up in a new tab with MPD URL already input to the input bar of the user interface as depicted in </w:t>
-      </w:r>
-      <w:r>
-        <w:fldChar w:fldCharType="begin"/>
-      </w:r>
-      <w:r>
-        <w:instrText xml:space="preserve"> REF _Ref535944338 \h </w:instrText>
-      </w:r>
-      <w:r>
-        <w:fldChar w:fldCharType="separate"/>
-      </w:r>
-      <w:r>
-        <w:t xml:space="preserve">Figure </w:t>
-      </w:r>
-      <w:r>
-        <w:rPr>
-          <w:noProof/>
-        </w:rPr>
-        <w:t>27</w:t>
-      </w:r>
-      <w:r>
-        <w:fldChar w:fldCharType="end"/>
-      </w:r>
-      <w:r>
-        <w:t>.</w:t>
-      </w:r>
-    </w:p>
-    <w:p/>
-    <w:p>
-      <w:pPr>
-        <w:keepNext/>
-      </w:pPr>
-      <w:r>
-        <w:rPr>
-          <w:noProof/>
-        </w:rPr>
         <w:drawing>
           <wp:inline distT="0" distB="0" distL="0" distR="0" wp14:anchorId="0AA70162" wp14:editId="14F86109">
             <wp:extent cx="5943600" cy="2084832"/>
@@ -13518,7 +15056,7 @@
                     </pic:cNvPicPr>
                   </pic:nvPicPr>
                   <pic:blipFill>
-                    <a:blip r:embed="rId57">
+                    <a:blip r:embed="rId78">
                       <a:extLst>
                         <a:ext uri="{28A0092B-C50C-407E-A947-70E740481C1C}">
                           <a14:useLocalDpi xmlns:a14="http://schemas.microsoft.com/office/drawing/2010/main" val="0"/>
@@ -13557,8 +15095,8 @@
         <w:pStyle w:val="Caption"/>
         <w:jc w:val="center"/>
       </w:pPr>
-      <w:bookmarkStart w:id="72" w:name="_Ref535944332"/>
-      <w:bookmarkStart w:id="73" w:name="_Toc536005911"/>
+      <w:bookmarkStart w:id="73" w:name="_Ref535944332"/>
+      <w:bookmarkStart w:id="74" w:name="_Toc536005911"/>
       <w:r>
         <w:t xml:space="preserve">Figure </w:t>
       </w:r>
@@ -13592,7 +15130,7 @@
         </w:rPr>
         <w:fldChar w:fldCharType="end"/>
       </w:r>
-      <w:bookmarkEnd w:id="72"/>
+      <w:bookmarkEnd w:id="73"/>
       <w:r>
         <w:t xml:space="preserve">: Triggering dynamic validation tool from DASH-IF conformance </w:t>
       </w:r>
@@ -13602,7 +15140,7 @@
       <w:r>
         <w:t>.</w:t>
       </w:r>
-      <w:bookmarkEnd w:id="73"/>
+      <w:bookmarkEnd w:id="74"/>
     </w:p>
     <w:p/>
     <w:p>
@@ -13631,7 +15169,7 @@
                     </pic:cNvPicPr>
                   </pic:nvPicPr>
                   <pic:blipFill>
-                    <a:blip r:embed="rId58" cstate="print">
+                    <a:blip r:embed="rId79" cstate="print">
                       <a:extLst>
                         <a:ext uri="{28A0092B-C50C-407E-A947-70E740481C1C}">
                           <a14:useLocalDpi xmlns:a14="http://schemas.microsoft.com/office/drawing/2010/main" val="0"/>
@@ -13670,8 +15208,8 @@
         <w:pStyle w:val="Caption"/>
         <w:jc w:val="center"/>
       </w:pPr>
-      <w:bookmarkStart w:id="74" w:name="_Ref535944338"/>
-      <w:bookmarkStart w:id="75" w:name="_Toc536005912"/>
+      <w:bookmarkStart w:id="75" w:name="_Ref535944338"/>
+      <w:bookmarkStart w:id="76" w:name="_Toc536005912"/>
       <w:r>
         <w:t xml:space="preserve">Figure </w:t>
       </w:r>
@@ -13705,11 +15243,11 @@
         </w:rPr>
         <w:fldChar w:fldCharType="end"/>
       </w:r>
-      <w:bookmarkEnd w:id="74"/>
+      <w:bookmarkEnd w:id="75"/>
       <w:r>
         <w:t>: Dynamic service validator when accessed from DASH-IF conformance user interface.</w:t>
       </w:r>
-      <w:bookmarkEnd w:id="75"/>
+      <w:bookmarkEnd w:id="76"/>
     </w:p>
     <w:p/>
     <w:p>
@@ -13745,11 +15283,11 @@
       <w:pPr>
         <w:pStyle w:val="Heading3"/>
       </w:pPr>
-      <w:bookmarkStart w:id="76" w:name="_Toc536005884"/>
+      <w:bookmarkStart w:id="77" w:name="_Toc536005884"/>
       <w:r>
         <w:t>Starting Live Conformance Testing</w:t>
       </w:r>
-      <w:bookmarkEnd w:id="76"/>
+      <w:bookmarkEnd w:id="77"/>
     </w:p>
     <w:p>
       <w:r>
@@ -13808,7 +15346,7 @@
                     </pic:cNvPicPr>
                   </pic:nvPicPr>
                   <pic:blipFill>
-                    <a:blip r:embed="rId59" cstate="print">
+                    <a:blip r:embed="rId80" cstate="print">
                       <a:extLst>
                         <a:ext uri="{28A0092B-C50C-407E-A947-70E740481C1C}">
                           <a14:useLocalDpi xmlns:a14="http://schemas.microsoft.com/office/drawing/2010/main" val="0"/>
@@ -13850,8 +15388,8 @@
           <w:lang w:val="en-US"/>
         </w:rPr>
       </w:pPr>
-      <w:bookmarkStart w:id="77" w:name="_Ref536005671"/>
-      <w:bookmarkStart w:id="78" w:name="_Toc536005913"/>
+      <w:bookmarkStart w:id="78" w:name="_Ref536005671"/>
+      <w:bookmarkStart w:id="79" w:name="_Toc536005913"/>
       <w:r>
         <w:t xml:space="preserve">Figure </w:t>
       </w:r>
@@ -13885,11 +15423,11 @@
         </w:rPr>
         <w:fldChar w:fldCharType="end"/>
       </w:r>
-      <w:bookmarkEnd w:id="77"/>
+      <w:bookmarkEnd w:id="78"/>
       <w:r>
         <w:t>: Dynamic service validation user interface components at the start of conformance testing.</w:t>
       </w:r>
-      <w:bookmarkEnd w:id="78"/>
+      <w:bookmarkEnd w:id="79"/>
     </w:p>
     <w:p>
       <w:r>
@@ -14137,7 +15675,7 @@
                     </pic:cNvPicPr>
                   </pic:nvPicPr>
                   <pic:blipFill>
-                    <a:blip r:embed="rId60" cstate="print">
+                    <a:blip r:embed="rId81" cstate="print">
                       <a:extLst>
                         <a:ext uri="{28A0092B-C50C-407E-A947-70E740481C1C}">
                           <a14:useLocalDpi xmlns:a14="http://schemas.microsoft.com/office/drawing/2010/main" val="0"/>
@@ -14176,8 +15714,8 @@
         <w:pStyle w:val="Caption"/>
         <w:jc w:val="center"/>
       </w:pPr>
-      <w:bookmarkStart w:id="79" w:name="_Ref536000015"/>
-      <w:bookmarkStart w:id="80" w:name="_Toc536005914"/>
+      <w:bookmarkStart w:id="80" w:name="_Ref536000015"/>
+      <w:bookmarkStart w:id="81" w:name="_Toc536005914"/>
       <w:r>
         <w:t xml:space="preserve">Figure </w:t>
       </w:r>
@@ -14211,11 +15749,11 @@
         </w:rPr>
         <w:fldChar w:fldCharType="end"/>
       </w:r>
-      <w:bookmarkEnd w:id="79"/>
+      <w:bookmarkEnd w:id="80"/>
       <w:r>
         <w:t>: MPD providing via MPD URL typing.</w:t>
       </w:r>
-      <w:bookmarkEnd w:id="80"/>
+      <w:bookmarkEnd w:id="81"/>
     </w:p>
     <w:p/>
     <w:p>
@@ -14226,7 +15764,6 @@
         <w:rPr>
           <w:noProof/>
         </w:rPr>
-        <w:lastRenderedPageBreak/>
         <w:drawing>
           <wp:inline distT="0" distB="0" distL="0" distR="0" wp14:anchorId="4F847D13" wp14:editId="60442188">
             <wp:extent cx="5943600" cy="1527048"/>
@@ -14245,7 +15782,7 @@
                     </pic:cNvPicPr>
                   </pic:nvPicPr>
                   <pic:blipFill>
-                    <a:blip r:embed="rId61" cstate="print">
+                    <a:blip r:embed="rId82" cstate="print">
                       <a:extLst>
                         <a:ext uri="{28A0092B-C50C-407E-A947-70E740481C1C}">
                           <a14:useLocalDpi xmlns:a14="http://schemas.microsoft.com/office/drawing/2010/main" val="0"/>
@@ -14279,8 +15816,8 @@
         <w:pStyle w:val="Caption"/>
         <w:jc w:val="center"/>
       </w:pPr>
-      <w:bookmarkStart w:id="81" w:name="_Ref536000021"/>
-      <w:bookmarkStart w:id="82" w:name="_Toc536005915"/>
+      <w:bookmarkStart w:id="82" w:name="_Ref536000021"/>
+      <w:bookmarkStart w:id="83" w:name="_Toc536005915"/>
       <w:r>
         <w:t xml:space="preserve">Figure </w:t>
       </w:r>
@@ -14314,7 +15851,7 @@
         </w:rPr>
         <w:fldChar w:fldCharType="end"/>
       </w:r>
-      <w:bookmarkEnd w:id="81"/>
+      <w:bookmarkEnd w:id="82"/>
       <w:r>
         <w:t>: MPD providing via using sample MPDs</w:t>
       </w:r>
@@ -14324,7 +15861,7 @@
         </w:rPr>
         <w:t>.</w:t>
       </w:r>
-      <w:bookmarkEnd w:id="82"/>
+      <w:bookmarkEnd w:id="83"/>
     </w:p>
     <w:p/>
     <w:p>
@@ -14411,7 +15948,7 @@
                     </pic:cNvPicPr>
                   </pic:nvPicPr>
                   <pic:blipFill>
-                    <a:blip r:embed="rId62" cstate="print">
+                    <a:blip r:embed="rId83" cstate="print">
                       <a:extLst>
                         <a:ext uri="{28A0092B-C50C-407E-A947-70E740481C1C}">
                           <a14:useLocalDpi xmlns:a14="http://schemas.microsoft.com/office/drawing/2010/main" val="0"/>
@@ -14445,8 +15982,8 @@
         <w:pStyle w:val="Caption"/>
         <w:jc w:val="center"/>
       </w:pPr>
-      <w:bookmarkStart w:id="83" w:name="_Ref536000031"/>
-      <w:bookmarkStart w:id="84" w:name="_Toc536005916"/>
+      <w:bookmarkStart w:id="84" w:name="_Ref536000031"/>
+      <w:bookmarkStart w:id="85" w:name="_Toc536005916"/>
       <w:r>
         <w:t xml:space="preserve">Figure </w:t>
       </w:r>
@@ -14480,11 +16017,11 @@
         </w:rPr>
         <w:fldChar w:fldCharType="end"/>
       </w:r>
-      <w:bookmarkEnd w:id="83"/>
+      <w:bookmarkEnd w:id="84"/>
       <w:r>
         <w:t>: Optional conformance testing parameters section of the user interface.</w:t>
       </w:r>
-      <w:bookmarkEnd w:id="84"/>
+      <w:bookmarkEnd w:id="85"/>
     </w:p>
     <w:p/>
     <w:p>
@@ -14502,7 +16039,15 @@
         <w:t xml:space="preserve"> </w:t>
       </w:r>
       <w:r>
-        <w:t>For dynamic live services, the segment availability start time (SAST), segment duration (SD) and segment availability end time (SAET) are important concepts for both the segment life time on the server and fetching DASH segments from the server as a client. in the case that the download of the current segment takes long time such that the time advance reaches the SAET or close to SAET of the next segment, the client can still request this next segment as it is in the availability time window. In this regard, the transmission delay of the request may exceed the announced SAET, which results in 404</w:t>
+        <w:t xml:space="preserve">For dynamic live services, the segment availability </w:t>
+      </w:r>
+      <w:proofErr w:type="gramStart"/>
+      <w:r>
+        <w:t>start</w:t>
+      </w:r>
+      <w:proofErr w:type="gramEnd"/>
+      <w:r>
+        <w:t xml:space="preserve"> time (SAST), segment duration (SD) and segment availability end time (SAET) are important concepts for both the segment life time on the server and fetching DASH segments from the server as a client. in the case that the download of the current segment takes long time such that the time advance reaches the SAET or close to SAET of the next segment, the client can still request this next segment as it is in the availability time window. In this regard, the transmission delay of the request may exceed the announced SAET, which results in 404</w:t>
       </w:r>
       <w:r>
         <w:t xml:space="preserve"> Not Found</w:t>
@@ -14564,7 +16109,11 @@
         <w:t xml:space="preserve"> </w:t>
       </w:r>
       <w:r>
-        <w:t>DASH provides many possibilities to assure the synchronization, however there is always a possibility that the synchronization is not exactly trustable caused by problems like real-time process load at the server and server application not running on real-time operating system</w:t>
+        <w:t xml:space="preserve">DASH provides many possibilities to assure the synchronization, however there is always a possibility that the synchronization is not exactly trustable caused by problems like real-time process load at the server and server </w:t>
+      </w:r>
+      <w:r>
+        <w:lastRenderedPageBreak/>
+        <w:t>application not running on real-time operating system</w:t>
       </w:r>
       <w:r>
         <w:t xml:space="preserve">. </w:t>
@@ -14573,11 +16122,7 @@
         <w:t>In these cases, the SAST timing information would not be accurate, resulting in early requests on the server side.</w:t>
       </w:r>
       <w:r>
-        <w:t xml:space="preserve"> Taking </w:t>
-      </w:r>
-      <w:r>
-        <w:lastRenderedPageBreak/>
-        <w:t>DASH interoperability guidelines</w:t>
+        <w:t xml:space="preserve"> Taking DASH interoperability guidelines</w:t>
       </w:r>
       <w:r>
         <w:t xml:space="preserve"> into account</w:t>
@@ -14646,11 +16191,11 @@
       <w:pPr>
         <w:pStyle w:val="Heading3"/>
       </w:pPr>
-      <w:bookmarkStart w:id="85" w:name="_Toc536005885"/>
+      <w:bookmarkStart w:id="86" w:name="_Toc536005885"/>
       <w:r>
         <w:t>Observing Conformance Testing Results</w:t>
       </w:r>
-      <w:bookmarkEnd w:id="85"/>
+      <w:bookmarkEnd w:id="86"/>
     </w:p>
     <w:p>
       <w:pPr>
@@ -14880,7 +16425,7 @@
                     </pic:cNvPicPr>
                   </pic:nvPicPr>
                   <pic:blipFill>
-                    <a:blip r:embed="rId63">
+                    <a:blip r:embed="rId84">
                       <a:extLst>
                         <a:ext uri="{28A0092B-C50C-407E-A947-70E740481C1C}">
                           <a14:useLocalDpi xmlns:a14="http://schemas.microsoft.com/office/drawing/2010/main" val="0"/>
@@ -14922,8 +16467,8 @@
           <w:lang w:val="en-US"/>
         </w:rPr>
       </w:pPr>
-      <w:bookmarkStart w:id="86" w:name="_Ref518662973"/>
-      <w:bookmarkStart w:id="87" w:name="_Toc536005917"/>
+      <w:bookmarkStart w:id="87" w:name="_Ref518662973"/>
+      <w:bookmarkStart w:id="88" w:name="_Toc536005917"/>
       <w:r>
         <w:t xml:space="preserve">Figure </w:t>
       </w:r>
@@ -14957,18 +16502,18 @@
         </w:rPr>
         <w:fldChar w:fldCharType="end"/>
       </w:r>
-      <w:bookmarkEnd w:id="86"/>
+      <w:bookmarkEnd w:id="87"/>
       <w:r>
         <w:t xml:space="preserve"> Results of the live conformance</w:t>
       </w:r>
-      <w:bookmarkEnd w:id="87"/>
+      <w:bookmarkEnd w:id="88"/>
     </w:p>
     <w:sectPr>
-      <w:headerReference w:type="even" r:id="rId64"/>
-      <w:headerReference w:type="default" r:id="rId65"/>
-      <w:footerReference w:type="default" r:id="rId66"/>
-      <w:headerReference w:type="first" r:id="rId67"/>
-      <w:footerReference w:type="first" r:id="rId68"/>
+      <w:headerReference w:type="even" r:id="rId85"/>
+      <w:headerReference w:type="default" r:id="rId86"/>
+      <w:footerReference w:type="default" r:id="rId87"/>
+      <w:headerReference w:type="first" r:id="rId88"/>
+      <w:footerReference w:type="first" r:id="rId89"/>
       <w:pgSz w:w="12240" w:h="15840"/>
       <w:pgMar w:top="1440" w:right="1440" w:bottom="1440" w:left="1440" w:header="720" w:footer="720" w:gutter="0"/>
       <w:pgNumType w:start="1"/>
@@ -14999,6 +16544,7 @@
     <w:p/>
     <w:p/>
     <w:p/>
+    <w:p/>
   </w:endnote>
   <w:endnote w:type="continuationSeparator" w:id="0">
     <w:p>
@@ -15006,6 +16552,7 @@
         <w:continuationSeparator/>
       </w:r>
     </w:p>
+    <w:p/>
     <w:p/>
     <w:p/>
     <w:p/>
@@ -15325,6 +16872,7 @@
     <w:p/>
     <w:p/>
     <w:p/>
+    <w:p/>
   </w:footnote>
   <w:footnote w:type="continuationSeparator" w:id="0">
     <w:p>
@@ -15332,6 +16880,7 @@
         <w:continuationSeparator/>
       </w:r>
     </w:p>
+    <w:p/>
     <w:p/>
     <w:p/>
     <w:p/>
@@ -15354,6 +16903,7 @@
       <w:pStyle w:val="Header"/>
     </w:pPr>
   </w:p>
+  <w:p/>
   <w:p/>
   <w:p/>
   <w:p/>
@@ -15589,6 +17139,7 @@
     </w:tr>
   </w:tbl>
   <w:p/>
+  <w:p/>
 </w:hdr>
 </file>
 
@@ -17704,7 +19255,7 @@
   <w:abstractNum w:abstractNumId="20" w15:restartNumberingAfterBreak="0">
     <w:nsid w:val="4BB941E5"/>
     <w:multiLevelType w:val="hybridMultilevel"/>
-    <w:tmpl w:val="56D6E8F6"/>
+    <w:tmpl w:val="0E94906A"/>
     <w:lvl w:ilvl="0" w:tplc="04090001">
       <w:start w:val="1"/>
       <w:numFmt w:val="bullet"/>
@@ -21242,7 +22793,7 @@
 </file>
 
 <file path=customXml/itemProps1.xml><?xml version="1.0" encoding="utf-8"?>
-<ds:datastoreItem xmlns:ds="http://schemas.openxmlformats.org/officeDocument/2006/customXml" ds:itemID="{CFC9F6CC-886C-430B-B96F-82C712C613DC}">
+<ds:datastoreItem xmlns:ds="http://schemas.openxmlformats.org/officeDocument/2006/customXml" ds:itemID="{39A5BB5F-65BA-42DE-985A-82680C62751C}">
   <ds:schemaRefs>
     <ds:schemaRef ds:uri="http://schemas.openxmlformats.org/officeDocument/2006/bibliography"/>
   </ds:schemaRefs>

</xml_diff>